<commit_message>
exp 322 :: sample fixed 3
- font family option
- bg color option removed
- README requirements, user guide
</commit_message>
<xml_diff>
--- a/example/testSample.docx
+++ b/example/testSample.docx
@@ -2328,7 +2328,3349 @@
         <w:widowControl/>
         <w:spacing w:after="160" w:line="259" w:lineRule="auto"/>
         <w:rPr>
-          <w:rFonts w:asciiTheme="minorEastAsia" w:eastAsia="맑은 고딕" w:hAnsiTheme="minorEastAsia"/>
+          <w:rFonts w:asciiTheme="minorEastAsia" w:hAnsiTheme="minorEastAsia"/>
+          <w:szCs w:val="21"/>
+        </w:rPr>
+      </w:pPr>
+    </w:p>
+    <w:p>
+      <w:pPr>
+        <w:widowControl/>
+        <w:spacing w:after="160" w:line="259" w:lineRule="auto"/>
+        <w:rPr>
+          <w:rFonts w:asciiTheme="minorEastAsia" w:hAnsiTheme="minorEastAsia"/>
+          <w:szCs w:val="21"/>
+        </w:rPr>
+      </w:pPr>
+      <w:r>
+        <w:rPr>
+          <w:rFonts w:asciiTheme="minorEastAsia" w:hAnsiTheme="minorEastAsia"/>
+          <w:szCs w:val="21"/>
+        </w:rPr>
+        <w:br w:type="page"/>
+      </w:r>
+    </w:p>
+    <w:p>
+      <w:pPr>
+        <w:pStyle w:val="a4"/>
+        <w:rPr>
+          <w:lang w:eastAsia="ko-KR"/>
+        </w:rPr>
+      </w:pPr>
+      <w:r>
+        <w:rPr>
+          <w:lang w:eastAsia="ko-KR"/>
+        </w:rPr>
+        <w:lastRenderedPageBreak/>
+        <w:t>TEST</w:t>
+      </w:r>
+    </w:p>
+    <w:p>
+      <w:pPr>
+        <w:rPr>
+          <w:rFonts w:asciiTheme="minorEastAsia" w:eastAsia="맑은 고딕" w:hAnsiTheme="minorEastAsia"/>
+          <w:szCs w:val="21"/>
+          <w:lang w:eastAsia="ko-KR"/>
+        </w:rPr>
+      </w:pPr>
+      <w:r>
+        <w:rPr>
+          <w:rFonts w:asciiTheme="minorEastAsia" w:eastAsia="맑은 고딕" w:hAnsiTheme="minorEastAsia" w:hint="eastAsia"/>
+          <w:szCs w:val="21"/>
+          <w:lang w:eastAsia="ko-KR"/>
+        </w:rPr>
+        <w:t>모든</w:t>
+      </w:r>
+      <w:r>
+        <w:rPr>
+          <w:rFonts w:asciiTheme="minorEastAsia" w:eastAsia="맑은 고딕" w:hAnsiTheme="minorEastAsia"/>
+          <w:szCs w:val="21"/>
+          <w:lang w:eastAsia="ko-KR"/>
+        </w:rPr>
+        <w:t xml:space="preserve"> </w:t>
+      </w:r>
+      <w:r>
+        <w:rPr>
+          <w:rFonts w:asciiTheme="minorEastAsia" w:eastAsia="맑은 고딕" w:hAnsiTheme="minorEastAsia" w:hint="eastAsia"/>
+          <w:szCs w:val="21"/>
+          <w:lang w:eastAsia="ko-KR"/>
+        </w:rPr>
+        <w:t>인간은</w:t>
+      </w:r>
+      <w:r>
+        <w:rPr>
+          <w:rFonts w:asciiTheme="minorEastAsia" w:eastAsia="맑은 고딕" w:hAnsiTheme="minorEastAsia"/>
+          <w:szCs w:val="21"/>
+          <w:lang w:eastAsia="ko-KR"/>
+        </w:rPr>
+        <w:t xml:space="preserve"> </w:t>
+      </w:r>
+      <w:r>
+        <w:rPr>
+          <w:rFonts w:asciiTheme="minorEastAsia" w:eastAsia="맑은 고딕" w:hAnsiTheme="minorEastAsia" w:hint="eastAsia"/>
+          <w:szCs w:val="21"/>
+          <w:lang w:eastAsia="ko-KR"/>
+        </w:rPr>
+        <w:t>태어날</w:t>
+      </w:r>
+      <w:r>
+        <w:rPr>
+          <w:rFonts w:asciiTheme="minorEastAsia" w:eastAsia="맑은 고딕" w:hAnsiTheme="minorEastAsia"/>
+          <w:szCs w:val="21"/>
+          <w:lang w:eastAsia="ko-KR"/>
+        </w:rPr>
+        <w:t xml:space="preserve"> </w:t>
+      </w:r>
+      <w:r>
+        <w:rPr>
+          <w:rFonts w:asciiTheme="minorEastAsia" w:eastAsia="맑은 고딕" w:hAnsiTheme="minorEastAsia" w:hint="eastAsia"/>
+          <w:szCs w:val="21"/>
+          <w:lang w:eastAsia="ko-KR"/>
+        </w:rPr>
+        <w:t>때부터</w:t>
+      </w:r>
+      <w:r>
+        <w:rPr>
+          <w:rFonts w:asciiTheme="minorEastAsia" w:eastAsia="맑은 고딕" w:hAnsiTheme="minorEastAsia"/>
+          <w:szCs w:val="21"/>
+          <w:lang w:eastAsia="ko-KR"/>
+        </w:rPr>
+        <w:t xml:space="preserve"> </w:t>
+      </w:r>
+      <w:r>
+        <w:rPr>
+          <w:rFonts w:asciiTheme="minorEastAsia" w:eastAsia="맑은 고딕" w:hAnsiTheme="minorEastAsia" w:hint="eastAsia"/>
+          <w:szCs w:val="21"/>
+          <w:lang w:eastAsia="ko-KR"/>
+        </w:rPr>
+        <w:t>자유로우며</w:t>
+      </w:r>
+      <w:r>
+        <w:rPr>
+          <w:rFonts w:asciiTheme="minorEastAsia" w:eastAsia="맑은 고딕" w:hAnsiTheme="minorEastAsia"/>
+          <w:szCs w:val="21"/>
+          <w:lang w:eastAsia="ko-KR"/>
+        </w:rPr>
+        <w:t xml:space="preserve"> </w:t>
+      </w:r>
+      <w:r>
+        <w:rPr>
+          <w:rFonts w:asciiTheme="minorEastAsia" w:eastAsia="맑은 고딕" w:hAnsiTheme="minorEastAsia" w:hint="eastAsia"/>
+          <w:szCs w:val="21"/>
+          <w:lang w:eastAsia="ko-KR"/>
+        </w:rPr>
+        <w:t>그</w:t>
+      </w:r>
+      <w:r>
+        <w:rPr>
+          <w:rFonts w:asciiTheme="minorEastAsia" w:eastAsia="맑은 고딕" w:hAnsiTheme="minorEastAsia"/>
+          <w:szCs w:val="21"/>
+          <w:lang w:eastAsia="ko-KR"/>
+        </w:rPr>
+        <w:t xml:space="preserve"> </w:t>
+      </w:r>
+      <w:r>
+        <w:rPr>
+          <w:rFonts w:asciiTheme="minorEastAsia" w:eastAsia="맑은 고딕" w:hAnsiTheme="minorEastAsia" w:hint="eastAsia"/>
+          <w:szCs w:val="21"/>
+          <w:lang w:eastAsia="ko-KR"/>
+        </w:rPr>
+        <w:t>존엄과</w:t>
+      </w:r>
+      <w:r>
+        <w:rPr>
+          <w:rFonts w:asciiTheme="minorEastAsia" w:eastAsia="맑은 고딕" w:hAnsiTheme="minorEastAsia"/>
+          <w:szCs w:val="21"/>
+          <w:lang w:eastAsia="ko-KR"/>
+        </w:rPr>
+        <w:t xml:space="preserve"> </w:t>
+      </w:r>
+      <w:r>
+        <w:rPr>
+          <w:rFonts w:asciiTheme="minorEastAsia" w:eastAsia="맑은 고딕" w:hAnsiTheme="minorEastAsia" w:hint="eastAsia"/>
+          <w:szCs w:val="21"/>
+          <w:lang w:eastAsia="ko-KR"/>
+        </w:rPr>
+        <w:t>권리에</w:t>
+      </w:r>
+      <w:r>
+        <w:rPr>
+          <w:rFonts w:asciiTheme="minorEastAsia" w:eastAsia="맑은 고딕" w:hAnsiTheme="minorEastAsia"/>
+          <w:szCs w:val="21"/>
+          <w:lang w:eastAsia="ko-KR"/>
+        </w:rPr>
+        <w:t xml:space="preserve"> </w:t>
+      </w:r>
+      <w:r>
+        <w:rPr>
+          <w:rFonts w:asciiTheme="minorEastAsia" w:eastAsia="맑은 고딕" w:hAnsiTheme="minorEastAsia" w:hint="eastAsia"/>
+          <w:szCs w:val="21"/>
+          <w:lang w:eastAsia="ko-KR"/>
+        </w:rPr>
+        <w:t>있어</w:t>
+      </w:r>
+      <w:r>
+        <w:rPr>
+          <w:rFonts w:asciiTheme="minorEastAsia" w:eastAsia="맑은 고딕" w:hAnsiTheme="minorEastAsia"/>
+          <w:szCs w:val="21"/>
+          <w:lang w:eastAsia="ko-KR"/>
+        </w:rPr>
+        <w:t xml:space="preserve"> </w:t>
+      </w:r>
+      <w:r>
+        <w:rPr>
+          <w:rFonts w:asciiTheme="minorEastAsia" w:eastAsia="맑은 고딕" w:hAnsiTheme="minorEastAsia" w:hint="eastAsia"/>
+          <w:szCs w:val="21"/>
+          <w:lang w:eastAsia="ko-KR"/>
+        </w:rPr>
+        <w:t>동등하다</w:t>
+      </w:r>
+      <w:r>
+        <w:rPr>
+          <w:rFonts w:asciiTheme="minorEastAsia" w:eastAsia="맑은 고딕" w:hAnsiTheme="minorEastAsia"/>
+          <w:szCs w:val="21"/>
+          <w:lang w:eastAsia="ko-KR"/>
+        </w:rPr>
+        <w:t>.</w:t>
+      </w:r>
+      <w:r>
+        <w:rPr>
+          <w:rFonts w:asciiTheme="minorEastAsia" w:eastAsia="맑은 고딕" w:hAnsiTheme="minorEastAsia"/>
+          <w:szCs w:val="21"/>
+          <w:lang w:eastAsia="ko-KR"/>
+        </w:rPr>
+        <w:t xml:space="preserve"> </w:t>
+      </w:r>
+      <w:r>
+        <w:rPr>
+          <w:rFonts w:asciiTheme="minorEastAsia" w:eastAsia="맑은 고딕" w:hAnsiTheme="minorEastAsia" w:hint="eastAsia"/>
+          <w:szCs w:val="21"/>
+          <w:lang w:eastAsia="ko-KR"/>
+        </w:rPr>
+        <w:t>인간은</w:t>
+      </w:r>
+      <w:r>
+        <w:rPr>
+          <w:rFonts w:asciiTheme="minorEastAsia" w:eastAsia="맑은 고딕" w:hAnsiTheme="minorEastAsia"/>
+          <w:szCs w:val="21"/>
+          <w:lang w:eastAsia="ko-KR"/>
+        </w:rPr>
+        <w:t xml:space="preserve"> </w:t>
+      </w:r>
+      <w:r>
+        <w:rPr>
+          <w:rFonts w:asciiTheme="minorEastAsia" w:eastAsia="맑은 고딕" w:hAnsiTheme="minorEastAsia" w:hint="eastAsia"/>
+          <w:szCs w:val="21"/>
+          <w:lang w:eastAsia="ko-KR"/>
+        </w:rPr>
+        <w:t>천부적으로</w:t>
+      </w:r>
+      <w:r>
+        <w:rPr>
+          <w:rFonts w:asciiTheme="minorEastAsia" w:eastAsia="맑은 고딕" w:hAnsiTheme="minorEastAsia"/>
+          <w:szCs w:val="21"/>
+          <w:lang w:eastAsia="ko-KR"/>
+        </w:rPr>
+        <w:t xml:space="preserve"> </w:t>
+      </w:r>
+      <w:r>
+        <w:rPr>
+          <w:rFonts w:asciiTheme="minorEastAsia" w:eastAsia="맑은 고딕" w:hAnsiTheme="minorEastAsia" w:hint="eastAsia"/>
+          <w:szCs w:val="21"/>
+          <w:lang w:eastAsia="ko-KR"/>
+        </w:rPr>
+        <w:t>이성과</w:t>
+      </w:r>
+      <w:r>
+        <w:rPr>
+          <w:rFonts w:asciiTheme="minorEastAsia" w:eastAsia="맑은 고딕" w:hAnsiTheme="minorEastAsia"/>
+          <w:szCs w:val="21"/>
+          <w:lang w:eastAsia="ko-KR"/>
+        </w:rPr>
+        <w:t xml:space="preserve"> </w:t>
+      </w:r>
+      <w:r>
+        <w:rPr>
+          <w:rFonts w:asciiTheme="minorEastAsia" w:eastAsia="맑은 고딕" w:hAnsiTheme="minorEastAsia" w:hint="eastAsia"/>
+          <w:szCs w:val="21"/>
+          <w:lang w:eastAsia="ko-KR"/>
+        </w:rPr>
+        <w:t>양심을</w:t>
+      </w:r>
+      <w:r>
+        <w:rPr>
+          <w:rFonts w:asciiTheme="minorEastAsia" w:eastAsia="맑은 고딕" w:hAnsiTheme="minorEastAsia"/>
+          <w:szCs w:val="21"/>
+          <w:lang w:eastAsia="ko-KR"/>
+        </w:rPr>
+        <w:t xml:space="preserve"> </w:t>
+      </w:r>
+      <w:proofErr w:type="spellStart"/>
+      <w:r>
+        <w:rPr>
+          <w:rFonts w:asciiTheme="minorEastAsia" w:eastAsia="맑은 고딕" w:hAnsiTheme="minorEastAsia" w:hint="eastAsia"/>
+          <w:szCs w:val="21"/>
+          <w:lang w:eastAsia="ko-KR"/>
+        </w:rPr>
+        <w:t>부여받았으며</w:t>
+      </w:r>
+      <w:proofErr w:type="spellEnd"/>
+      <w:r>
+        <w:rPr>
+          <w:rFonts w:asciiTheme="minorEastAsia" w:eastAsia="맑은 고딕" w:hAnsiTheme="minorEastAsia"/>
+          <w:szCs w:val="21"/>
+          <w:lang w:eastAsia="ko-KR"/>
+        </w:rPr>
+        <w:t xml:space="preserve"> </w:t>
+      </w:r>
+      <w:r>
+        <w:rPr>
+          <w:rFonts w:asciiTheme="minorEastAsia" w:eastAsia="맑은 고딕" w:hAnsiTheme="minorEastAsia" w:hint="eastAsia"/>
+          <w:szCs w:val="21"/>
+          <w:lang w:eastAsia="ko-KR"/>
+        </w:rPr>
+        <w:t>서로</w:t>
+      </w:r>
+      <w:r>
+        <w:rPr>
+          <w:rFonts w:asciiTheme="minorEastAsia" w:eastAsia="맑은 고딕" w:hAnsiTheme="minorEastAsia"/>
+          <w:szCs w:val="21"/>
+          <w:lang w:eastAsia="ko-KR"/>
+        </w:rPr>
+        <w:t xml:space="preserve"> </w:t>
+      </w:r>
+      <w:r>
+        <w:rPr>
+          <w:rFonts w:asciiTheme="minorEastAsia" w:eastAsia="맑은 고딕" w:hAnsiTheme="minorEastAsia" w:hint="eastAsia"/>
+          <w:szCs w:val="21"/>
+          <w:lang w:eastAsia="ko-KR"/>
+        </w:rPr>
+        <w:t>형제애의</w:t>
+      </w:r>
+      <w:r>
+        <w:rPr>
+          <w:rFonts w:asciiTheme="minorEastAsia" w:eastAsia="맑은 고딕" w:hAnsiTheme="minorEastAsia"/>
+          <w:szCs w:val="21"/>
+          <w:lang w:eastAsia="ko-KR"/>
+        </w:rPr>
+        <w:t xml:space="preserve"> </w:t>
+      </w:r>
+      <w:r>
+        <w:rPr>
+          <w:rFonts w:asciiTheme="minorEastAsia" w:eastAsia="맑은 고딕" w:hAnsiTheme="minorEastAsia" w:hint="eastAsia"/>
+          <w:szCs w:val="21"/>
+          <w:lang w:eastAsia="ko-KR"/>
+        </w:rPr>
+        <w:t>정신으로</w:t>
+      </w:r>
+      <w:r>
+        <w:rPr>
+          <w:rFonts w:asciiTheme="minorEastAsia" w:eastAsia="맑은 고딕" w:hAnsiTheme="minorEastAsia"/>
+          <w:szCs w:val="21"/>
+          <w:lang w:eastAsia="ko-KR"/>
+        </w:rPr>
+        <w:t xml:space="preserve"> </w:t>
+      </w:r>
+      <w:r>
+        <w:rPr>
+          <w:rFonts w:asciiTheme="minorEastAsia" w:eastAsia="맑은 고딕" w:hAnsiTheme="minorEastAsia" w:hint="eastAsia"/>
+          <w:szCs w:val="21"/>
+          <w:lang w:eastAsia="ko-KR"/>
+        </w:rPr>
+        <w:t>행동하여야</w:t>
+      </w:r>
+      <w:r>
+        <w:rPr>
+          <w:rFonts w:asciiTheme="minorEastAsia" w:eastAsia="맑은 고딕" w:hAnsiTheme="minorEastAsia"/>
+          <w:szCs w:val="21"/>
+          <w:lang w:eastAsia="ko-KR"/>
+        </w:rPr>
+        <w:t xml:space="preserve"> </w:t>
+      </w:r>
+      <w:r>
+        <w:rPr>
+          <w:rFonts w:asciiTheme="minorEastAsia" w:eastAsia="맑은 고딕" w:hAnsiTheme="minorEastAsia" w:hint="eastAsia"/>
+          <w:szCs w:val="21"/>
+          <w:lang w:eastAsia="ko-KR"/>
+        </w:rPr>
+        <w:t>한다</w:t>
+      </w:r>
+      <w:r>
+        <w:rPr>
+          <w:rFonts w:asciiTheme="minorEastAsia" w:eastAsia="맑은 고딕" w:hAnsiTheme="minorEastAsia"/>
+          <w:szCs w:val="21"/>
+          <w:lang w:eastAsia="ko-KR"/>
+        </w:rPr>
+        <w:t>.</w:t>
+      </w:r>
+    </w:p>
+    <w:p>
+      <w:pPr>
+        <w:rPr>
+          <w:rFonts w:asciiTheme="minorEastAsia" w:eastAsia="맑은 고딕" w:hAnsiTheme="minorEastAsia"/>
+          <w:szCs w:val="21"/>
+          <w:lang w:eastAsia="ko-KR"/>
+        </w:rPr>
+      </w:pPr>
+      <w:r>
+        <w:rPr>
+          <w:rFonts w:asciiTheme="minorEastAsia" w:eastAsia="맑은 고딕" w:hAnsiTheme="minorEastAsia" w:hint="eastAsia"/>
+          <w:szCs w:val="21"/>
+          <w:lang w:eastAsia="ko-KR"/>
+        </w:rPr>
+        <w:t>모든</w:t>
+      </w:r>
+      <w:r>
+        <w:rPr>
+          <w:rFonts w:asciiTheme="minorEastAsia" w:eastAsia="맑은 고딕" w:hAnsiTheme="minorEastAsia"/>
+          <w:szCs w:val="21"/>
+          <w:lang w:eastAsia="ko-KR"/>
+        </w:rPr>
+        <w:t xml:space="preserve"> </w:t>
+      </w:r>
+      <w:r>
+        <w:rPr>
+          <w:rFonts w:asciiTheme="minorEastAsia" w:eastAsia="맑은 고딕" w:hAnsiTheme="minorEastAsia" w:hint="eastAsia"/>
+          <w:szCs w:val="21"/>
+          <w:lang w:eastAsia="ko-KR"/>
+        </w:rPr>
+        <w:t>사람은</w:t>
+      </w:r>
+      <w:r>
+        <w:rPr>
+          <w:rFonts w:asciiTheme="minorEastAsia" w:eastAsia="맑은 고딕" w:hAnsiTheme="minorEastAsia"/>
+          <w:szCs w:val="21"/>
+          <w:lang w:eastAsia="ko-KR"/>
+        </w:rPr>
+        <w:t xml:space="preserve"> </w:t>
+      </w:r>
+      <w:r>
+        <w:rPr>
+          <w:rFonts w:asciiTheme="minorEastAsia" w:eastAsia="맑은 고딕" w:hAnsiTheme="minorEastAsia" w:hint="eastAsia"/>
+          <w:szCs w:val="21"/>
+          <w:lang w:eastAsia="ko-KR"/>
+        </w:rPr>
+        <w:t>인종</w:t>
+      </w:r>
+      <w:r>
+        <w:rPr>
+          <w:rFonts w:asciiTheme="minorEastAsia" w:eastAsia="맑은 고딕" w:hAnsiTheme="minorEastAsia"/>
+          <w:szCs w:val="21"/>
+          <w:lang w:eastAsia="ko-KR"/>
+        </w:rPr>
+        <w:t xml:space="preserve">, </w:t>
+      </w:r>
+      <w:r>
+        <w:rPr>
+          <w:rFonts w:asciiTheme="minorEastAsia" w:eastAsia="맑은 고딕" w:hAnsiTheme="minorEastAsia" w:hint="eastAsia"/>
+          <w:szCs w:val="21"/>
+          <w:lang w:eastAsia="ko-KR"/>
+        </w:rPr>
+        <w:t>피부색</w:t>
+      </w:r>
+      <w:r>
+        <w:rPr>
+          <w:rFonts w:asciiTheme="minorEastAsia" w:eastAsia="맑은 고딕" w:hAnsiTheme="minorEastAsia"/>
+          <w:szCs w:val="21"/>
+          <w:lang w:eastAsia="ko-KR"/>
+        </w:rPr>
+        <w:t xml:space="preserve">, </w:t>
+      </w:r>
+      <w:r>
+        <w:rPr>
+          <w:rFonts w:asciiTheme="minorEastAsia" w:eastAsia="맑은 고딕" w:hAnsiTheme="minorEastAsia" w:hint="eastAsia"/>
+          <w:szCs w:val="21"/>
+          <w:lang w:eastAsia="ko-KR"/>
+        </w:rPr>
+        <w:t>성</w:t>
+      </w:r>
+      <w:r>
+        <w:rPr>
+          <w:rFonts w:asciiTheme="minorEastAsia" w:eastAsia="맑은 고딕" w:hAnsiTheme="minorEastAsia"/>
+          <w:szCs w:val="21"/>
+          <w:lang w:eastAsia="ko-KR"/>
+        </w:rPr>
+        <w:t xml:space="preserve">, </w:t>
+      </w:r>
+      <w:r>
+        <w:rPr>
+          <w:rFonts w:asciiTheme="minorEastAsia" w:eastAsia="맑은 고딕" w:hAnsiTheme="minorEastAsia" w:hint="eastAsia"/>
+          <w:szCs w:val="21"/>
+          <w:lang w:eastAsia="ko-KR"/>
+        </w:rPr>
+        <w:t>언어</w:t>
+      </w:r>
+      <w:r>
+        <w:rPr>
+          <w:rFonts w:asciiTheme="minorEastAsia" w:eastAsia="맑은 고딕" w:hAnsiTheme="minorEastAsia"/>
+          <w:szCs w:val="21"/>
+          <w:lang w:eastAsia="ko-KR"/>
+        </w:rPr>
+        <w:t xml:space="preserve">, </w:t>
+      </w:r>
+      <w:r>
+        <w:rPr>
+          <w:rFonts w:asciiTheme="minorEastAsia" w:eastAsia="맑은 고딕" w:hAnsiTheme="minorEastAsia" w:hint="eastAsia"/>
+          <w:szCs w:val="21"/>
+          <w:lang w:eastAsia="ko-KR"/>
+        </w:rPr>
+        <w:t>종교</w:t>
+      </w:r>
+      <w:r>
+        <w:rPr>
+          <w:rFonts w:asciiTheme="minorEastAsia" w:eastAsia="맑은 고딕" w:hAnsiTheme="minorEastAsia"/>
+          <w:szCs w:val="21"/>
+          <w:lang w:eastAsia="ko-KR"/>
+        </w:rPr>
+        <w:t xml:space="preserve">, </w:t>
+      </w:r>
+      <w:r>
+        <w:rPr>
+          <w:rFonts w:asciiTheme="minorEastAsia" w:eastAsia="맑은 고딕" w:hAnsiTheme="minorEastAsia" w:hint="eastAsia"/>
+          <w:szCs w:val="21"/>
+          <w:lang w:eastAsia="ko-KR"/>
+        </w:rPr>
+        <w:t>정치적</w:t>
+      </w:r>
+      <w:r>
+        <w:rPr>
+          <w:rFonts w:asciiTheme="minorEastAsia" w:eastAsia="맑은 고딕" w:hAnsiTheme="minorEastAsia"/>
+          <w:szCs w:val="21"/>
+          <w:lang w:eastAsia="ko-KR"/>
+        </w:rPr>
+        <w:t xml:space="preserve"> </w:t>
+      </w:r>
+      <w:r>
+        <w:rPr>
+          <w:rFonts w:asciiTheme="minorEastAsia" w:eastAsia="맑은 고딕" w:hAnsiTheme="minorEastAsia" w:hint="eastAsia"/>
+          <w:szCs w:val="21"/>
+          <w:lang w:eastAsia="ko-KR"/>
+        </w:rPr>
+        <w:t>또는</w:t>
+      </w:r>
+      <w:r>
+        <w:rPr>
+          <w:rFonts w:asciiTheme="minorEastAsia" w:eastAsia="맑은 고딕" w:hAnsiTheme="minorEastAsia"/>
+          <w:szCs w:val="21"/>
+          <w:lang w:eastAsia="ko-KR"/>
+        </w:rPr>
+        <w:t xml:space="preserve"> </w:t>
+      </w:r>
+      <w:r>
+        <w:rPr>
+          <w:rFonts w:asciiTheme="minorEastAsia" w:eastAsia="맑은 고딕" w:hAnsiTheme="minorEastAsia" w:hint="eastAsia"/>
+          <w:szCs w:val="21"/>
+          <w:lang w:eastAsia="ko-KR"/>
+        </w:rPr>
+        <w:t>기타의</w:t>
+      </w:r>
+      <w:r>
+        <w:rPr>
+          <w:rFonts w:asciiTheme="minorEastAsia" w:eastAsia="맑은 고딕" w:hAnsiTheme="minorEastAsia"/>
+          <w:szCs w:val="21"/>
+          <w:lang w:eastAsia="ko-KR"/>
+        </w:rPr>
+        <w:t xml:space="preserve"> </w:t>
+      </w:r>
+      <w:r>
+        <w:rPr>
+          <w:rFonts w:asciiTheme="minorEastAsia" w:eastAsia="맑은 고딕" w:hAnsiTheme="minorEastAsia" w:hint="eastAsia"/>
+          <w:szCs w:val="21"/>
+          <w:lang w:eastAsia="ko-KR"/>
+        </w:rPr>
+        <w:t>견해</w:t>
+      </w:r>
+      <w:r>
+        <w:rPr>
+          <w:rFonts w:asciiTheme="minorEastAsia" w:eastAsia="맑은 고딕" w:hAnsiTheme="minorEastAsia"/>
+          <w:szCs w:val="21"/>
+          <w:lang w:eastAsia="ko-KR"/>
+        </w:rPr>
+        <w:t xml:space="preserve">, </w:t>
+      </w:r>
+      <w:r>
+        <w:rPr>
+          <w:rFonts w:asciiTheme="minorEastAsia" w:eastAsia="맑은 고딕" w:hAnsiTheme="minorEastAsia" w:hint="eastAsia"/>
+          <w:szCs w:val="21"/>
+          <w:lang w:eastAsia="ko-KR"/>
+        </w:rPr>
+        <w:t>민족적</w:t>
+      </w:r>
+      <w:r>
+        <w:rPr>
+          <w:rFonts w:asciiTheme="minorEastAsia" w:eastAsia="맑은 고딕" w:hAnsiTheme="minorEastAsia"/>
+          <w:szCs w:val="21"/>
+          <w:lang w:eastAsia="ko-KR"/>
+        </w:rPr>
+        <w:t xml:space="preserve"> </w:t>
+      </w:r>
+      <w:r>
+        <w:rPr>
+          <w:rFonts w:asciiTheme="minorEastAsia" w:eastAsia="맑은 고딕" w:hAnsiTheme="minorEastAsia" w:hint="eastAsia"/>
+          <w:szCs w:val="21"/>
+          <w:lang w:eastAsia="ko-KR"/>
+        </w:rPr>
+        <w:t>또는</w:t>
+      </w:r>
+      <w:r>
+        <w:rPr>
+          <w:rFonts w:asciiTheme="minorEastAsia" w:eastAsia="맑은 고딕" w:hAnsiTheme="minorEastAsia"/>
+          <w:szCs w:val="21"/>
+          <w:lang w:eastAsia="ko-KR"/>
+        </w:rPr>
+        <w:t xml:space="preserve"> </w:t>
+      </w:r>
+      <w:r>
+        <w:rPr>
+          <w:rFonts w:asciiTheme="minorEastAsia" w:eastAsia="맑은 고딕" w:hAnsiTheme="minorEastAsia" w:hint="eastAsia"/>
+          <w:szCs w:val="21"/>
+          <w:lang w:eastAsia="ko-KR"/>
+        </w:rPr>
+        <w:t>사회적</w:t>
+      </w:r>
+      <w:r>
+        <w:rPr>
+          <w:rFonts w:asciiTheme="minorEastAsia" w:eastAsia="맑은 고딕" w:hAnsiTheme="minorEastAsia"/>
+          <w:szCs w:val="21"/>
+          <w:lang w:eastAsia="ko-KR"/>
+        </w:rPr>
+        <w:t xml:space="preserve"> </w:t>
+      </w:r>
+      <w:r>
+        <w:rPr>
+          <w:rFonts w:asciiTheme="minorEastAsia" w:eastAsia="맑은 고딕" w:hAnsiTheme="minorEastAsia" w:hint="eastAsia"/>
+          <w:szCs w:val="21"/>
+          <w:lang w:eastAsia="ko-KR"/>
+        </w:rPr>
+        <w:t>출신</w:t>
+      </w:r>
+      <w:r>
+        <w:rPr>
+          <w:rFonts w:asciiTheme="minorEastAsia" w:eastAsia="맑은 고딕" w:hAnsiTheme="minorEastAsia"/>
+          <w:szCs w:val="21"/>
+          <w:lang w:eastAsia="ko-KR"/>
+        </w:rPr>
+        <w:t xml:space="preserve">, </w:t>
+      </w:r>
+      <w:r>
+        <w:rPr>
+          <w:rFonts w:asciiTheme="minorEastAsia" w:eastAsia="맑은 고딕" w:hAnsiTheme="minorEastAsia" w:hint="eastAsia"/>
+          <w:szCs w:val="21"/>
+          <w:lang w:eastAsia="ko-KR"/>
+        </w:rPr>
+        <w:t>재산</w:t>
+      </w:r>
+      <w:r>
+        <w:rPr>
+          <w:rFonts w:asciiTheme="minorEastAsia" w:eastAsia="맑은 고딕" w:hAnsiTheme="minorEastAsia"/>
+          <w:szCs w:val="21"/>
+          <w:lang w:eastAsia="ko-KR"/>
+        </w:rPr>
+        <w:t xml:space="preserve">, </w:t>
+      </w:r>
+      <w:r>
+        <w:rPr>
+          <w:rFonts w:asciiTheme="minorEastAsia" w:eastAsia="맑은 고딕" w:hAnsiTheme="minorEastAsia" w:hint="eastAsia"/>
+          <w:szCs w:val="21"/>
+          <w:lang w:eastAsia="ko-KR"/>
+        </w:rPr>
+        <w:t>출생</w:t>
+      </w:r>
+      <w:r>
+        <w:rPr>
+          <w:rFonts w:asciiTheme="minorEastAsia" w:eastAsia="맑은 고딕" w:hAnsiTheme="minorEastAsia"/>
+          <w:szCs w:val="21"/>
+          <w:lang w:eastAsia="ko-KR"/>
+        </w:rPr>
+        <w:t xml:space="preserve"> </w:t>
+      </w:r>
+      <w:r>
+        <w:rPr>
+          <w:rFonts w:asciiTheme="minorEastAsia" w:eastAsia="맑은 고딕" w:hAnsiTheme="minorEastAsia" w:hint="eastAsia"/>
+          <w:szCs w:val="21"/>
+          <w:lang w:eastAsia="ko-KR"/>
+        </w:rPr>
+        <w:t>또는</w:t>
+      </w:r>
+      <w:r>
+        <w:rPr>
+          <w:rFonts w:asciiTheme="minorEastAsia" w:eastAsia="맑은 고딕" w:hAnsiTheme="minorEastAsia"/>
+          <w:szCs w:val="21"/>
+          <w:lang w:eastAsia="ko-KR"/>
+        </w:rPr>
+        <w:t xml:space="preserve"> </w:t>
+      </w:r>
+      <w:r>
+        <w:rPr>
+          <w:rFonts w:asciiTheme="minorEastAsia" w:eastAsia="맑은 고딕" w:hAnsiTheme="minorEastAsia" w:hint="eastAsia"/>
+          <w:szCs w:val="21"/>
+          <w:lang w:eastAsia="ko-KR"/>
+        </w:rPr>
+        <w:t>기타의</w:t>
+      </w:r>
+      <w:r>
+        <w:rPr>
+          <w:rFonts w:asciiTheme="minorEastAsia" w:eastAsia="맑은 고딕" w:hAnsiTheme="minorEastAsia"/>
+          <w:szCs w:val="21"/>
+          <w:lang w:eastAsia="ko-KR"/>
+        </w:rPr>
+        <w:t xml:space="preserve"> </w:t>
+      </w:r>
+      <w:r>
+        <w:rPr>
+          <w:rFonts w:asciiTheme="minorEastAsia" w:eastAsia="맑은 고딕" w:hAnsiTheme="minorEastAsia" w:hint="eastAsia"/>
+          <w:szCs w:val="21"/>
+          <w:lang w:eastAsia="ko-KR"/>
+        </w:rPr>
+        <w:t>신분과</w:t>
+      </w:r>
+      <w:r>
+        <w:rPr>
+          <w:rFonts w:asciiTheme="minorEastAsia" w:eastAsia="맑은 고딕" w:hAnsiTheme="minorEastAsia"/>
+          <w:szCs w:val="21"/>
+          <w:lang w:eastAsia="ko-KR"/>
+        </w:rPr>
+        <w:t xml:space="preserve"> </w:t>
+      </w:r>
+      <w:r>
+        <w:rPr>
+          <w:rFonts w:asciiTheme="minorEastAsia" w:eastAsia="맑은 고딕" w:hAnsiTheme="minorEastAsia" w:hint="eastAsia"/>
+          <w:szCs w:val="21"/>
+          <w:lang w:eastAsia="ko-KR"/>
+        </w:rPr>
+        <w:t>같은</w:t>
+      </w:r>
+      <w:r>
+        <w:rPr>
+          <w:rFonts w:asciiTheme="minorEastAsia" w:eastAsia="맑은 고딕" w:hAnsiTheme="minorEastAsia"/>
+          <w:szCs w:val="21"/>
+          <w:lang w:eastAsia="ko-KR"/>
+        </w:rPr>
+        <w:t xml:space="preserve"> </w:t>
+      </w:r>
+      <w:r>
+        <w:rPr>
+          <w:rFonts w:asciiTheme="minorEastAsia" w:eastAsia="맑은 고딕" w:hAnsiTheme="minorEastAsia" w:hint="eastAsia"/>
+          <w:szCs w:val="21"/>
+          <w:lang w:eastAsia="ko-KR"/>
+        </w:rPr>
+        <w:t>어떠한</w:t>
+      </w:r>
+      <w:r>
+        <w:rPr>
+          <w:rFonts w:asciiTheme="minorEastAsia" w:eastAsia="맑은 고딕" w:hAnsiTheme="minorEastAsia"/>
+          <w:szCs w:val="21"/>
+          <w:lang w:eastAsia="ko-KR"/>
+        </w:rPr>
+        <w:t xml:space="preserve"> </w:t>
+      </w:r>
+      <w:r>
+        <w:rPr>
+          <w:rFonts w:asciiTheme="minorEastAsia" w:eastAsia="맑은 고딕" w:hAnsiTheme="minorEastAsia" w:hint="eastAsia"/>
+          <w:szCs w:val="21"/>
+          <w:lang w:eastAsia="ko-KR"/>
+        </w:rPr>
+        <w:t>종류의</w:t>
+      </w:r>
+      <w:r>
+        <w:rPr>
+          <w:rFonts w:asciiTheme="minorEastAsia" w:eastAsia="맑은 고딕" w:hAnsiTheme="minorEastAsia"/>
+          <w:szCs w:val="21"/>
+          <w:lang w:eastAsia="ko-KR"/>
+        </w:rPr>
+        <w:t xml:space="preserve"> </w:t>
+      </w:r>
+      <w:r>
+        <w:rPr>
+          <w:rFonts w:asciiTheme="minorEastAsia" w:eastAsia="맑은 고딕" w:hAnsiTheme="minorEastAsia" w:hint="eastAsia"/>
+          <w:szCs w:val="21"/>
+          <w:lang w:eastAsia="ko-KR"/>
+        </w:rPr>
+        <w:t>차별이</w:t>
+      </w:r>
+      <w:r>
+        <w:rPr>
+          <w:rFonts w:asciiTheme="minorEastAsia" w:eastAsia="맑은 고딕" w:hAnsiTheme="minorEastAsia"/>
+          <w:szCs w:val="21"/>
+          <w:lang w:eastAsia="ko-KR"/>
+        </w:rPr>
+        <w:t xml:space="preserve"> </w:t>
+      </w:r>
+      <w:r>
+        <w:rPr>
+          <w:rFonts w:asciiTheme="minorEastAsia" w:eastAsia="맑은 고딕" w:hAnsiTheme="minorEastAsia" w:hint="eastAsia"/>
+          <w:szCs w:val="21"/>
+          <w:lang w:eastAsia="ko-KR"/>
+        </w:rPr>
+        <w:t>없이</w:t>
+      </w:r>
+      <w:r>
+        <w:rPr>
+          <w:rFonts w:asciiTheme="minorEastAsia" w:eastAsia="맑은 고딕" w:hAnsiTheme="minorEastAsia"/>
+          <w:szCs w:val="21"/>
+          <w:lang w:eastAsia="ko-KR"/>
+        </w:rPr>
+        <w:t xml:space="preserve">, </w:t>
+      </w:r>
+      <w:r>
+        <w:rPr>
+          <w:rFonts w:asciiTheme="minorEastAsia" w:eastAsia="맑은 고딕" w:hAnsiTheme="minorEastAsia" w:hint="eastAsia"/>
+          <w:szCs w:val="21"/>
+          <w:lang w:eastAsia="ko-KR"/>
+        </w:rPr>
+        <w:t>이</w:t>
+      </w:r>
+      <w:r>
+        <w:rPr>
+          <w:rFonts w:asciiTheme="minorEastAsia" w:eastAsia="맑은 고딕" w:hAnsiTheme="minorEastAsia"/>
+          <w:szCs w:val="21"/>
+          <w:lang w:eastAsia="ko-KR"/>
+        </w:rPr>
+        <w:t xml:space="preserve"> </w:t>
+      </w:r>
+      <w:r>
+        <w:rPr>
+          <w:rFonts w:asciiTheme="minorEastAsia" w:eastAsia="맑은 고딕" w:hAnsiTheme="minorEastAsia" w:hint="eastAsia"/>
+          <w:szCs w:val="21"/>
+          <w:lang w:eastAsia="ko-KR"/>
+        </w:rPr>
+        <w:t>선언에</w:t>
+      </w:r>
+      <w:r>
+        <w:rPr>
+          <w:rFonts w:asciiTheme="minorEastAsia" w:eastAsia="맑은 고딕" w:hAnsiTheme="minorEastAsia"/>
+          <w:szCs w:val="21"/>
+          <w:lang w:eastAsia="ko-KR"/>
+        </w:rPr>
+        <w:t xml:space="preserve"> </w:t>
+      </w:r>
+      <w:r>
+        <w:rPr>
+          <w:rFonts w:asciiTheme="minorEastAsia" w:eastAsia="맑은 고딕" w:hAnsiTheme="minorEastAsia" w:hint="eastAsia"/>
+          <w:szCs w:val="21"/>
+          <w:lang w:eastAsia="ko-KR"/>
+        </w:rPr>
+        <w:t>규정된</w:t>
+      </w:r>
+      <w:r>
+        <w:rPr>
+          <w:rFonts w:asciiTheme="minorEastAsia" w:eastAsia="맑은 고딕" w:hAnsiTheme="minorEastAsia"/>
+          <w:szCs w:val="21"/>
+          <w:lang w:eastAsia="ko-KR"/>
+        </w:rPr>
+        <w:t xml:space="preserve"> </w:t>
+      </w:r>
+      <w:r>
+        <w:rPr>
+          <w:rFonts w:asciiTheme="minorEastAsia" w:eastAsia="맑은 고딕" w:hAnsiTheme="minorEastAsia" w:hint="eastAsia"/>
+          <w:szCs w:val="21"/>
+          <w:lang w:eastAsia="ko-KR"/>
+        </w:rPr>
+        <w:t>모든</w:t>
+      </w:r>
+      <w:r>
+        <w:rPr>
+          <w:rFonts w:asciiTheme="minorEastAsia" w:eastAsia="맑은 고딕" w:hAnsiTheme="minorEastAsia"/>
+          <w:szCs w:val="21"/>
+          <w:lang w:eastAsia="ko-KR"/>
+        </w:rPr>
+        <w:t xml:space="preserve"> </w:t>
+      </w:r>
+      <w:r>
+        <w:rPr>
+          <w:rFonts w:asciiTheme="minorEastAsia" w:eastAsia="맑은 고딕" w:hAnsiTheme="minorEastAsia" w:hint="eastAsia"/>
+          <w:szCs w:val="21"/>
+          <w:lang w:eastAsia="ko-KR"/>
+        </w:rPr>
+        <w:t>권리와</w:t>
+      </w:r>
+      <w:r>
+        <w:rPr>
+          <w:rFonts w:asciiTheme="minorEastAsia" w:eastAsia="맑은 고딕" w:hAnsiTheme="minorEastAsia"/>
+          <w:szCs w:val="21"/>
+          <w:lang w:eastAsia="ko-KR"/>
+        </w:rPr>
+        <w:t xml:space="preserve"> </w:t>
+      </w:r>
+      <w:r>
+        <w:rPr>
+          <w:rFonts w:asciiTheme="minorEastAsia" w:eastAsia="맑은 고딕" w:hAnsiTheme="minorEastAsia" w:hint="eastAsia"/>
+          <w:szCs w:val="21"/>
+          <w:lang w:eastAsia="ko-KR"/>
+        </w:rPr>
+        <w:t>자유를</w:t>
+      </w:r>
+      <w:r>
+        <w:rPr>
+          <w:rFonts w:asciiTheme="minorEastAsia" w:eastAsia="맑은 고딕" w:hAnsiTheme="minorEastAsia"/>
+          <w:szCs w:val="21"/>
+          <w:lang w:eastAsia="ko-KR"/>
+        </w:rPr>
+        <w:t xml:space="preserve"> </w:t>
+      </w:r>
+      <w:r>
+        <w:rPr>
+          <w:rFonts w:asciiTheme="minorEastAsia" w:eastAsia="맑은 고딕" w:hAnsiTheme="minorEastAsia" w:hint="eastAsia"/>
+          <w:szCs w:val="21"/>
+          <w:lang w:eastAsia="ko-KR"/>
+        </w:rPr>
+        <w:t>향유할</w:t>
+      </w:r>
+      <w:r>
+        <w:rPr>
+          <w:rFonts w:asciiTheme="minorEastAsia" w:eastAsia="맑은 고딕" w:hAnsiTheme="minorEastAsia"/>
+          <w:szCs w:val="21"/>
+          <w:lang w:eastAsia="ko-KR"/>
+        </w:rPr>
+        <w:t xml:space="preserve"> </w:t>
+      </w:r>
+      <w:r>
+        <w:rPr>
+          <w:rFonts w:asciiTheme="minorEastAsia" w:eastAsia="맑은 고딕" w:hAnsiTheme="minorEastAsia" w:hint="eastAsia"/>
+          <w:szCs w:val="21"/>
+          <w:lang w:eastAsia="ko-KR"/>
+        </w:rPr>
+        <w:t>자격이</w:t>
+      </w:r>
+      <w:r>
+        <w:rPr>
+          <w:rFonts w:asciiTheme="minorEastAsia" w:eastAsia="맑은 고딕" w:hAnsiTheme="minorEastAsia"/>
+          <w:szCs w:val="21"/>
+          <w:lang w:eastAsia="ko-KR"/>
+        </w:rPr>
+        <w:t xml:space="preserve"> </w:t>
+      </w:r>
+      <w:r>
+        <w:rPr>
+          <w:rFonts w:asciiTheme="minorEastAsia" w:eastAsia="맑은 고딕" w:hAnsiTheme="minorEastAsia" w:hint="eastAsia"/>
+          <w:szCs w:val="21"/>
+          <w:lang w:eastAsia="ko-KR"/>
+        </w:rPr>
+        <w:t>있다</w:t>
+      </w:r>
+      <w:r>
+        <w:rPr>
+          <w:rFonts w:asciiTheme="minorEastAsia" w:eastAsia="맑은 고딕" w:hAnsiTheme="minorEastAsia"/>
+          <w:szCs w:val="21"/>
+          <w:lang w:eastAsia="ko-KR"/>
+        </w:rPr>
+        <w:t>.</w:t>
+      </w:r>
+      <w:r>
+        <w:rPr>
+          <w:rFonts w:asciiTheme="minorEastAsia" w:eastAsia="맑은 고딕" w:hAnsiTheme="minorEastAsia"/>
+          <w:szCs w:val="21"/>
+          <w:lang w:eastAsia="ko-KR"/>
+        </w:rPr>
+        <w:t xml:space="preserve"> </w:t>
+      </w:r>
+      <w:r>
+        <w:rPr>
+          <w:rFonts w:asciiTheme="minorEastAsia" w:eastAsia="맑은 고딕" w:hAnsiTheme="minorEastAsia" w:hint="eastAsia"/>
+          <w:sz w:val="28"/>
+          <w:szCs w:val="28"/>
+          <w:lang w:eastAsia="ko-KR"/>
+        </w:rPr>
+        <w:t>@</w:t>
+      </w:r>
+      <w:r>
+        <w:rPr>
+          <w:rFonts w:asciiTheme="minorEastAsia" w:eastAsia="맑은 고딕" w:hAnsiTheme="minorEastAsia"/>
+          <w:sz w:val="28"/>
+          <w:szCs w:val="28"/>
+          <w:lang w:eastAsia="ko-KR"/>
+        </w:rPr>
+        <w:t xml:space="preserve">TEST_DR </w:t>
+      </w:r>
+      <w:r>
+        <w:rPr>
+          <w:rFonts w:asciiTheme="minorEastAsia" w:eastAsia="맑은 고딕" w:hAnsiTheme="minorEastAsia" w:hint="eastAsia"/>
+          <w:szCs w:val="21"/>
+          <w:lang w:eastAsia="ko-KR"/>
+        </w:rPr>
+        <w:t>더</w:t>
+      </w:r>
+      <w:r>
+        <w:rPr>
+          <w:rFonts w:asciiTheme="minorEastAsia" w:eastAsia="맑은 고딕" w:hAnsiTheme="minorEastAsia"/>
+          <w:szCs w:val="21"/>
+          <w:lang w:eastAsia="ko-KR"/>
+        </w:rPr>
+        <w:t xml:space="preserve"> </w:t>
+      </w:r>
+      <w:r>
+        <w:rPr>
+          <w:rFonts w:asciiTheme="minorEastAsia" w:eastAsia="맑은 고딕" w:hAnsiTheme="minorEastAsia" w:hint="eastAsia"/>
+          <w:szCs w:val="21"/>
+          <w:lang w:eastAsia="ko-KR"/>
+        </w:rPr>
+        <w:t>나아가</w:t>
+      </w:r>
+      <w:r>
+        <w:rPr>
+          <w:rFonts w:asciiTheme="minorEastAsia" w:eastAsia="맑은 고딕" w:hAnsiTheme="minorEastAsia"/>
+          <w:szCs w:val="21"/>
+          <w:lang w:eastAsia="ko-KR"/>
+        </w:rPr>
+        <w:t xml:space="preserve"> </w:t>
+      </w:r>
+      <w:r>
+        <w:rPr>
+          <w:rFonts w:asciiTheme="minorEastAsia" w:eastAsia="맑은 고딕" w:hAnsiTheme="minorEastAsia" w:hint="eastAsia"/>
+          <w:szCs w:val="21"/>
+          <w:lang w:eastAsia="ko-KR"/>
+        </w:rPr>
+        <w:t>개인이</w:t>
+      </w:r>
+      <w:r>
+        <w:rPr>
+          <w:rFonts w:asciiTheme="minorEastAsia" w:eastAsia="맑은 고딕" w:hAnsiTheme="minorEastAsia"/>
+          <w:szCs w:val="21"/>
+          <w:lang w:eastAsia="ko-KR"/>
+        </w:rPr>
+        <w:t xml:space="preserve"> </w:t>
+      </w:r>
+      <w:r>
+        <w:rPr>
+          <w:rFonts w:asciiTheme="minorEastAsia" w:eastAsia="맑은 고딕" w:hAnsiTheme="minorEastAsia" w:hint="eastAsia"/>
+          <w:szCs w:val="21"/>
+          <w:lang w:eastAsia="ko-KR"/>
+        </w:rPr>
+        <w:t>속한</w:t>
+      </w:r>
+      <w:r>
+        <w:rPr>
+          <w:rFonts w:asciiTheme="minorEastAsia" w:eastAsia="맑은 고딕" w:hAnsiTheme="minorEastAsia"/>
+          <w:szCs w:val="21"/>
+          <w:lang w:eastAsia="ko-KR"/>
+        </w:rPr>
+        <w:t xml:space="preserve"> </w:t>
+      </w:r>
+      <w:r>
+        <w:rPr>
+          <w:rFonts w:asciiTheme="minorEastAsia" w:eastAsia="맑은 고딕" w:hAnsiTheme="minorEastAsia" w:hint="eastAsia"/>
+          <w:szCs w:val="21"/>
+          <w:lang w:eastAsia="ko-KR"/>
+        </w:rPr>
+        <w:t>국가</w:t>
+      </w:r>
+      <w:r>
+        <w:rPr>
+          <w:rFonts w:asciiTheme="minorEastAsia" w:eastAsia="맑은 고딕" w:hAnsiTheme="minorEastAsia"/>
+          <w:szCs w:val="21"/>
+          <w:lang w:eastAsia="ko-KR"/>
+        </w:rPr>
+        <w:t xml:space="preserve"> </w:t>
+      </w:r>
+      <w:r>
+        <w:rPr>
+          <w:rFonts w:asciiTheme="minorEastAsia" w:eastAsia="맑은 고딕" w:hAnsiTheme="minorEastAsia" w:hint="eastAsia"/>
+          <w:szCs w:val="21"/>
+          <w:lang w:eastAsia="ko-KR"/>
+        </w:rPr>
+        <w:t>또는</w:t>
+      </w:r>
+      <w:r>
+        <w:rPr>
+          <w:rFonts w:asciiTheme="minorEastAsia" w:eastAsia="맑은 고딕" w:hAnsiTheme="minorEastAsia"/>
+          <w:szCs w:val="21"/>
+          <w:lang w:eastAsia="ko-KR"/>
+        </w:rPr>
+        <w:t xml:space="preserve"> </w:t>
+      </w:r>
+      <w:r>
+        <w:rPr>
+          <w:rFonts w:asciiTheme="minorEastAsia" w:eastAsia="맑은 고딕" w:hAnsiTheme="minorEastAsia" w:hint="eastAsia"/>
+          <w:szCs w:val="21"/>
+          <w:lang w:eastAsia="ko-KR"/>
+        </w:rPr>
+        <w:t>영토가</w:t>
+      </w:r>
+      <w:r>
+        <w:rPr>
+          <w:rFonts w:asciiTheme="minorEastAsia" w:eastAsia="맑은 고딕" w:hAnsiTheme="minorEastAsia"/>
+          <w:szCs w:val="21"/>
+          <w:lang w:eastAsia="ko-KR"/>
+        </w:rPr>
+        <w:t xml:space="preserve"> </w:t>
+      </w:r>
+      <w:r>
+        <w:rPr>
+          <w:rFonts w:asciiTheme="minorEastAsia" w:eastAsia="맑은 고딕" w:hAnsiTheme="minorEastAsia" w:hint="eastAsia"/>
+          <w:szCs w:val="21"/>
+          <w:lang w:eastAsia="ko-KR"/>
+        </w:rPr>
+        <w:t>독립국</w:t>
+      </w:r>
+      <w:r>
+        <w:rPr>
+          <w:rFonts w:asciiTheme="minorEastAsia" w:eastAsia="맑은 고딕" w:hAnsiTheme="minorEastAsia"/>
+          <w:szCs w:val="21"/>
+          <w:lang w:eastAsia="ko-KR"/>
+        </w:rPr>
+        <w:t xml:space="preserve">, </w:t>
+      </w:r>
+      <w:r>
+        <w:rPr>
+          <w:rFonts w:asciiTheme="minorEastAsia" w:eastAsia="맑은 고딕" w:hAnsiTheme="minorEastAsia" w:hint="eastAsia"/>
+          <w:szCs w:val="21"/>
+          <w:lang w:eastAsia="ko-KR"/>
+        </w:rPr>
+        <w:t>신탁통치지역</w:t>
+      </w:r>
+      <w:r>
+        <w:rPr>
+          <w:rFonts w:asciiTheme="minorEastAsia" w:eastAsia="맑은 고딕" w:hAnsiTheme="minorEastAsia"/>
+          <w:szCs w:val="21"/>
+          <w:lang w:eastAsia="ko-KR"/>
+        </w:rPr>
+        <w:t xml:space="preserve">, </w:t>
+      </w:r>
+      <w:proofErr w:type="spellStart"/>
+      <w:r>
+        <w:rPr>
+          <w:rFonts w:asciiTheme="minorEastAsia" w:eastAsia="맑은 고딕" w:hAnsiTheme="minorEastAsia" w:hint="eastAsia"/>
+          <w:szCs w:val="21"/>
+          <w:lang w:eastAsia="ko-KR"/>
+        </w:rPr>
+        <w:t>비자치지역이거나</w:t>
+      </w:r>
+      <w:proofErr w:type="spellEnd"/>
+      <w:r>
+        <w:rPr>
+          <w:rFonts w:asciiTheme="minorEastAsia" w:eastAsia="맑은 고딕" w:hAnsiTheme="minorEastAsia"/>
+          <w:szCs w:val="21"/>
+          <w:lang w:eastAsia="ko-KR"/>
+        </w:rPr>
+        <w:t xml:space="preserve"> </w:t>
+      </w:r>
+      <w:r>
+        <w:rPr>
+          <w:rFonts w:asciiTheme="minorEastAsia" w:eastAsia="맑은 고딕" w:hAnsiTheme="minorEastAsia" w:hint="eastAsia"/>
+          <w:szCs w:val="21"/>
+          <w:lang w:eastAsia="ko-KR"/>
+        </w:rPr>
+        <w:t>또는</w:t>
+      </w:r>
+      <w:r>
+        <w:rPr>
+          <w:rFonts w:asciiTheme="minorEastAsia" w:eastAsia="맑은 고딕" w:hAnsiTheme="minorEastAsia"/>
+          <w:szCs w:val="21"/>
+          <w:lang w:eastAsia="ko-KR"/>
+        </w:rPr>
+        <w:t xml:space="preserve"> </w:t>
+      </w:r>
+      <w:r>
+        <w:rPr>
+          <w:rFonts w:asciiTheme="minorEastAsia" w:eastAsia="맑은 고딕" w:hAnsiTheme="minorEastAsia" w:hint="eastAsia"/>
+          <w:szCs w:val="21"/>
+          <w:lang w:eastAsia="ko-KR"/>
+        </w:rPr>
+        <w:t>주권에</w:t>
+      </w:r>
+      <w:r>
+        <w:rPr>
+          <w:rFonts w:asciiTheme="minorEastAsia" w:eastAsia="맑은 고딕" w:hAnsiTheme="minorEastAsia"/>
+          <w:szCs w:val="21"/>
+          <w:lang w:eastAsia="ko-KR"/>
+        </w:rPr>
+        <w:t xml:space="preserve"> </w:t>
+      </w:r>
+      <w:r>
+        <w:rPr>
+          <w:rFonts w:asciiTheme="minorEastAsia" w:eastAsia="맑은 고딕" w:hAnsiTheme="minorEastAsia" w:hint="eastAsia"/>
+          <w:szCs w:val="21"/>
+          <w:lang w:eastAsia="ko-KR"/>
+        </w:rPr>
+        <w:t>대한</w:t>
+      </w:r>
+      <w:r>
+        <w:rPr>
+          <w:rFonts w:asciiTheme="minorEastAsia" w:eastAsia="맑은 고딕" w:hAnsiTheme="minorEastAsia"/>
+          <w:szCs w:val="21"/>
+          <w:lang w:eastAsia="ko-KR"/>
+        </w:rPr>
+        <w:t xml:space="preserve"> </w:t>
+      </w:r>
+      <w:r>
+        <w:rPr>
+          <w:rFonts w:asciiTheme="minorEastAsia" w:eastAsia="맑은 고딕" w:hAnsiTheme="minorEastAsia" w:hint="eastAsia"/>
+          <w:szCs w:val="21"/>
+          <w:lang w:eastAsia="ko-KR"/>
+        </w:rPr>
+        <w:t>여타의</w:t>
+      </w:r>
+      <w:r>
+        <w:rPr>
+          <w:rFonts w:asciiTheme="minorEastAsia" w:eastAsia="맑은 고딕" w:hAnsiTheme="minorEastAsia"/>
+          <w:szCs w:val="21"/>
+          <w:lang w:eastAsia="ko-KR"/>
+        </w:rPr>
+        <w:t xml:space="preserve"> </w:t>
+      </w:r>
+      <w:r>
+        <w:rPr>
+          <w:rFonts w:asciiTheme="minorEastAsia" w:eastAsia="맑은 고딕" w:hAnsiTheme="minorEastAsia" w:hint="eastAsia"/>
+          <w:szCs w:val="21"/>
+          <w:lang w:eastAsia="ko-KR"/>
+        </w:rPr>
+        <w:t>제약을</w:t>
+      </w:r>
+      <w:r>
+        <w:rPr>
+          <w:rFonts w:asciiTheme="minorEastAsia" w:eastAsia="맑은 고딕" w:hAnsiTheme="minorEastAsia"/>
+          <w:szCs w:val="21"/>
+          <w:lang w:eastAsia="ko-KR"/>
+        </w:rPr>
+        <w:t xml:space="preserve"> </w:t>
+      </w:r>
+      <w:proofErr w:type="spellStart"/>
+      <w:r>
+        <w:rPr>
+          <w:rFonts w:asciiTheme="minorEastAsia" w:eastAsia="맑은 고딕" w:hAnsiTheme="minorEastAsia" w:hint="eastAsia"/>
+          <w:szCs w:val="21"/>
+          <w:lang w:eastAsia="ko-KR"/>
+        </w:rPr>
+        <w:t>받느냐에</w:t>
+      </w:r>
+      <w:proofErr w:type="spellEnd"/>
+      <w:r>
+        <w:rPr>
+          <w:rFonts w:asciiTheme="minorEastAsia" w:eastAsia="맑은 고딕" w:hAnsiTheme="minorEastAsia"/>
+          <w:szCs w:val="21"/>
+          <w:lang w:eastAsia="ko-KR"/>
+        </w:rPr>
+        <w:t xml:space="preserve"> </w:t>
+      </w:r>
+      <w:r>
+        <w:rPr>
+          <w:rFonts w:asciiTheme="minorEastAsia" w:eastAsia="맑은 고딕" w:hAnsiTheme="minorEastAsia" w:hint="eastAsia"/>
+          <w:szCs w:val="21"/>
+          <w:lang w:eastAsia="ko-KR"/>
+        </w:rPr>
+        <w:t>관계없이</w:t>
+      </w:r>
+      <w:r>
+        <w:rPr>
+          <w:rFonts w:asciiTheme="minorEastAsia" w:eastAsia="맑은 고딕" w:hAnsiTheme="minorEastAsia"/>
+          <w:szCs w:val="21"/>
+          <w:lang w:eastAsia="ko-KR"/>
+        </w:rPr>
+        <w:t xml:space="preserve">, </w:t>
+      </w:r>
+      <w:r>
+        <w:rPr>
+          <w:rFonts w:asciiTheme="minorEastAsia" w:eastAsia="맑은 고딕" w:hAnsiTheme="minorEastAsia" w:hint="eastAsia"/>
+          <w:szCs w:val="21"/>
+          <w:lang w:eastAsia="ko-KR"/>
+        </w:rPr>
+        <w:t>그</w:t>
+      </w:r>
+      <w:r>
+        <w:rPr>
+          <w:rFonts w:asciiTheme="minorEastAsia" w:eastAsia="맑은 고딕" w:hAnsiTheme="minorEastAsia"/>
+          <w:szCs w:val="21"/>
+          <w:lang w:eastAsia="ko-KR"/>
+        </w:rPr>
+        <w:t xml:space="preserve"> </w:t>
+      </w:r>
+      <w:r>
+        <w:rPr>
+          <w:rFonts w:asciiTheme="minorEastAsia" w:eastAsia="맑은 고딕" w:hAnsiTheme="minorEastAsia" w:hint="eastAsia"/>
+          <w:szCs w:val="21"/>
+          <w:lang w:eastAsia="ko-KR"/>
+        </w:rPr>
+        <w:t>국가</w:t>
+      </w:r>
+      <w:r>
+        <w:rPr>
+          <w:rFonts w:asciiTheme="minorEastAsia" w:eastAsia="맑은 고딕" w:hAnsiTheme="minorEastAsia"/>
+          <w:szCs w:val="21"/>
+          <w:lang w:eastAsia="ko-KR"/>
+        </w:rPr>
+        <w:t xml:space="preserve"> </w:t>
+      </w:r>
+      <w:r>
+        <w:rPr>
+          <w:rFonts w:asciiTheme="minorEastAsia" w:eastAsia="맑은 고딕" w:hAnsiTheme="minorEastAsia" w:hint="eastAsia"/>
+          <w:szCs w:val="21"/>
+          <w:lang w:eastAsia="ko-KR"/>
+        </w:rPr>
+        <w:t>또는</w:t>
+      </w:r>
+      <w:r>
+        <w:rPr>
+          <w:rFonts w:asciiTheme="minorEastAsia" w:eastAsia="맑은 고딕" w:hAnsiTheme="minorEastAsia"/>
+          <w:szCs w:val="21"/>
+          <w:lang w:eastAsia="ko-KR"/>
+        </w:rPr>
+        <w:t xml:space="preserve"> </w:t>
+      </w:r>
+      <w:r>
+        <w:rPr>
+          <w:rFonts w:asciiTheme="minorEastAsia" w:eastAsia="맑은 고딕" w:hAnsiTheme="minorEastAsia" w:hint="eastAsia"/>
+          <w:szCs w:val="21"/>
+          <w:lang w:eastAsia="ko-KR"/>
+        </w:rPr>
+        <w:t>영토의</w:t>
+      </w:r>
+      <w:r>
+        <w:rPr>
+          <w:rFonts w:asciiTheme="minorEastAsia" w:eastAsia="맑은 고딕" w:hAnsiTheme="minorEastAsia"/>
+          <w:szCs w:val="21"/>
+          <w:lang w:eastAsia="ko-KR"/>
+        </w:rPr>
+        <w:t xml:space="preserve"> </w:t>
+      </w:r>
+      <w:r>
+        <w:rPr>
+          <w:rFonts w:asciiTheme="minorEastAsia" w:eastAsia="맑은 고딕" w:hAnsiTheme="minorEastAsia" w:hint="eastAsia"/>
+          <w:szCs w:val="21"/>
+          <w:lang w:eastAsia="ko-KR"/>
+        </w:rPr>
+        <w:t>정치적</w:t>
+      </w:r>
+      <w:r>
+        <w:rPr>
+          <w:rFonts w:asciiTheme="minorEastAsia" w:eastAsia="맑은 고딕" w:hAnsiTheme="minorEastAsia"/>
+          <w:szCs w:val="21"/>
+          <w:lang w:eastAsia="ko-KR"/>
+        </w:rPr>
+        <w:t xml:space="preserve">, </w:t>
+      </w:r>
+      <w:r>
+        <w:rPr>
+          <w:rFonts w:asciiTheme="minorEastAsia" w:eastAsia="맑은 고딕" w:hAnsiTheme="minorEastAsia" w:hint="eastAsia"/>
+          <w:szCs w:val="21"/>
+          <w:lang w:eastAsia="ko-KR"/>
+        </w:rPr>
+        <w:t>법적</w:t>
+      </w:r>
+      <w:r>
+        <w:rPr>
+          <w:rFonts w:asciiTheme="minorEastAsia" w:eastAsia="맑은 고딕" w:hAnsiTheme="minorEastAsia"/>
+          <w:szCs w:val="21"/>
+          <w:lang w:eastAsia="ko-KR"/>
+        </w:rPr>
+        <w:t xml:space="preserve"> </w:t>
+      </w:r>
+      <w:r>
+        <w:rPr>
+          <w:rFonts w:asciiTheme="minorEastAsia" w:eastAsia="맑은 고딕" w:hAnsiTheme="minorEastAsia" w:hint="eastAsia"/>
+          <w:szCs w:val="21"/>
+          <w:lang w:eastAsia="ko-KR"/>
+        </w:rPr>
+        <w:t>또는</w:t>
+      </w:r>
+      <w:r>
+        <w:rPr>
+          <w:rFonts w:asciiTheme="minorEastAsia" w:eastAsia="맑은 고딕" w:hAnsiTheme="minorEastAsia"/>
+          <w:szCs w:val="21"/>
+          <w:lang w:eastAsia="ko-KR"/>
+        </w:rPr>
+        <w:t xml:space="preserve"> </w:t>
+      </w:r>
+      <w:r>
+        <w:rPr>
+          <w:rFonts w:asciiTheme="minorEastAsia" w:eastAsia="맑은 고딕" w:hAnsiTheme="minorEastAsia" w:hint="eastAsia"/>
+          <w:szCs w:val="21"/>
+          <w:lang w:eastAsia="ko-KR"/>
+        </w:rPr>
+        <w:t>국제적</w:t>
+      </w:r>
+      <w:r>
+        <w:rPr>
+          <w:rFonts w:asciiTheme="minorEastAsia" w:eastAsia="맑은 고딕" w:hAnsiTheme="minorEastAsia"/>
+          <w:szCs w:val="21"/>
+          <w:lang w:eastAsia="ko-KR"/>
+        </w:rPr>
+        <w:t xml:space="preserve"> </w:t>
+      </w:r>
+      <w:r>
+        <w:rPr>
+          <w:rFonts w:asciiTheme="minorEastAsia" w:eastAsia="맑은 고딕" w:hAnsiTheme="minorEastAsia" w:hint="eastAsia"/>
+          <w:szCs w:val="21"/>
+          <w:lang w:eastAsia="ko-KR"/>
+        </w:rPr>
+        <w:t>지위에</w:t>
+      </w:r>
+      <w:r>
+        <w:rPr>
+          <w:rFonts w:asciiTheme="minorEastAsia" w:eastAsia="맑은 고딕" w:hAnsiTheme="minorEastAsia"/>
+          <w:szCs w:val="21"/>
+          <w:lang w:eastAsia="ko-KR"/>
+        </w:rPr>
+        <w:t xml:space="preserve"> </w:t>
+      </w:r>
+      <w:r>
+        <w:rPr>
+          <w:rFonts w:asciiTheme="minorEastAsia" w:eastAsia="맑은 고딕" w:hAnsiTheme="minorEastAsia" w:hint="eastAsia"/>
+          <w:szCs w:val="21"/>
+          <w:lang w:eastAsia="ko-KR"/>
+        </w:rPr>
+        <w:t>근거하여</w:t>
+      </w:r>
+      <w:r>
+        <w:rPr>
+          <w:rFonts w:asciiTheme="minorEastAsia" w:eastAsia="맑은 고딕" w:hAnsiTheme="minorEastAsia"/>
+          <w:szCs w:val="21"/>
+          <w:lang w:eastAsia="ko-KR"/>
+        </w:rPr>
+        <w:t xml:space="preserve"> </w:t>
+      </w:r>
+      <w:r>
+        <w:rPr>
+          <w:rFonts w:asciiTheme="minorEastAsia" w:eastAsia="맑은 고딕" w:hAnsiTheme="minorEastAsia" w:hint="eastAsia"/>
+          <w:szCs w:val="21"/>
+          <w:lang w:eastAsia="ko-KR"/>
+        </w:rPr>
+        <w:t>차별이</w:t>
+      </w:r>
+      <w:r>
+        <w:rPr>
+          <w:rFonts w:asciiTheme="minorEastAsia" w:eastAsia="맑은 고딕" w:hAnsiTheme="minorEastAsia"/>
+          <w:szCs w:val="21"/>
+          <w:lang w:eastAsia="ko-KR"/>
+        </w:rPr>
+        <w:t xml:space="preserve"> </w:t>
+      </w:r>
+      <w:r>
+        <w:rPr>
+          <w:rFonts w:asciiTheme="minorEastAsia" w:eastAsia="맑은 고딕" w:hAnsiTheme="minorEastAsia" w:hint="eastAsia"/>
+          <w:szCs w:val="21"/>
+          <w:lang w:eastAsia="ko-KR"/>
+        </w:rPr>
+        <w:t>있어서는</w:t>
+      </w:r>
+      <w:r>
+        <w:rPr>
+          <w:rFonts w:asciiTheme="minorEastAsia" w:eastAsia="맑은 고딕" w:hAnsiTheme="minorEastAsia"/>
+          <w:szCs w:val="21"/>
+          <w:lang w:eastAsia="ko-KR"/>
+        </w:rPr>
+        <w:t xml:space="preserve"> </w:t>
+      </w:r>
+      <w:r>
+        <w:rPr>
+          <w:rFonts w:asciiTheme="minorEastAsia" w:eastAsia="맑은 고딕" w:hAnsiTheme="minorEastAsia" w:hint="eastAsia"/>
+          <w:szCs w:val="21"/>
+          <w:lang w:eastAsia="ko-KR"/>
+        </w:rPr>
+        <w:t>아니된다</w:t>
+      </w:r>
+      <w:r>
+        <w:rPr>
+          <w:rFonts w:asciiTheme="minorEastAsia" w:eastAsia="맑은 고딕" w:hAnsiTheme="minorEastAsia"/>
+          <w:szCs w:val="21"/>
+          <w:lang w:eastAsia="ko-KR"/>
+        </w:rPr>
+        <w:t>.</w:t>
+      </w:r>
+      <w:r>
+        <w:rPr>
+          <w:rFonts w:asciiTheme="minorEastAsia" w:eastAsia="맑은 고딕" w:hAnsiTheme="minorEastAsia" w:hint="eastAsia"/>
+          <w:szCs w:val="21"/>
+          <w:lang w:eastAsia="ko-KR"/>
+        </w:rPr>
+        <w:t xml:space="preserve"> </w:t>
+      </w:r>
+      <w:r>
+        <w:rPr>
+          <w:rFonts w:asciiTheme="minorEastAsia" w:eastAsia="맑은 고딕" w:hAnsiTheme="minorEastAsia" w:hint="eastAsia"/>
+          <w:color w:val="D0CECE" w:themeColor="background2" w:themeShade="E6"/>
+          <w:szCs w:val="21"/>
+          <w:lang w:eastAsia="ko-KR"/>
+        </w:rPr>
+        <w:t>@</w:t>
+      </w:r>
+      <w:r>
+        <w:rPr>
+          <w:rFonts w:ascii="HY견고딕" w:eastAsia="HY견고딕" w:hAnsiTheme="minorEastAsia"/>
+          <w:color w:val="D0CECE" w:themeColor="background2" w:themeShade="E6"/>
+          <w:szCs w:val="21"/>
+          <w:lang w:eastAsia="ko-KR"/>
+        </w:rPr>
+        <w:t>TESTTIME_DR</w:t>
+      </w:r>
+    </w:p>
+    <w:p>
+      <w:pPr>
+        <w:rPr>
+          <w:rFonts w:asciiTheme="minorEastAsia" w:eastAsia="맑은 고딕" w:hAnsiTheme="minorEastAsia"/>
+          <w:szCs w:val="21"/>
+          <w:lang w:eastAsia="ko-KR"/>
+        </w:rPr>
+      </w:pPr>
+    </w:p>
+    <w:p>
+      <w:pPr>
+        <w:rPr>
+          <w:rFonts w:asciiTheme="minorEastAsia" w:eastAsia="맑은 고딕" w:hAnsiTheme="minorEastAsia"/>
+          <w:szCs w:val="21"/>
+          <w:lang w:eastAsia="ko-KR"/>
+        </w:rPr>
+      </w:pPr>
+      <w:r>
+        <w:rPr>
+          <w:rFonts w:asciiTheme="minorEastAsia" w:eastAsia="맑은 고딕" w:hAnsiTheme="minorEastAsia"/>
+          <w:szCs w:val="21"/>
+          <w:lang w:eastAsia="ko-KR"/>
+        </w:rPr>
+        <w:t>All human beings are born free and equal in dignity and rights.</w:t>
+      </w:r>
+      <w:r>
+        <w:rPr>
+          <w:rFonts w:asciiTheme="minorEastAsia" w:eastAsia="맑은 고딕" w:hAnsiTheme="minorEastAsia"/>
+          <w:szCs w:val="21"/>
+          <w:lang w:eastAsia="ko-KR"/>
+        </w:rPr>
+        <w:t xml:space="preserve"> </w:t>
+      </w:r>
+      <w:r>
+        <w:rPr>
+          <w:rFonts w:asciiTheme="minorEastAsia" w:eastAsia="맑은 고딕" w:hAnsiTheme="minorEastAsia"/>
+          <w:szCs w:val="21"/>
+          <w:lang w:eastAsia="ko-KR"/>
+        </w:rPr>
+        <w:t>They are endowed with reason and conscience and should act towards one another in a spirit of brotherhood.</w:t>
+      </w:r>
+      <w:r>
+        <w:rPr>
+          <w:rFonts w:asciiTheme="minorEastAsia" w:eastAsia="맑은 고딕" w:hAnsiTheme="minorEastAsia" w:hint="eastAsia"/>
+          <w:szCs w:val="21"/>
+          <w:lang w:eastAsia="ko-KR"/>
+        </w:rPr>
+        <w:t xml:space="preserve"> </w:t>
+      </w:r>
+      <w:r>
+        <w:rPr>
+          <w:rFonts w:asciiTheme="minorEastAsia" w:eastAsia="맑은 고딕" w:hAnsiTheme="minorEastAsia"/>
+          <w:color w:val="C00000"/>
+          <w:sz w:val="28"/>
+          <w:szCs w:val="28"/>
+          <w:lang w:eastAsia="ko-KR"/>
+        </w:rPr>
+        <w:t>@</w:t>
+      </w:r>
+      <w:r>
+        <w:rPr>
+          <w:rFonts w:asciiTheme="minorEastAsia" w:eastAsia="맑은 고딕" w:hAnsiTheme="minorEastAsia"/>
+          <w:color w:val="4472C4" w:themeColor="accent1"/>
+          <w:sz w:val="28"/>
+          <w:szCs w:val="28"/>
+          <w:lang w:eastAsia="ko-KR"/>
+        </w:rPr>
+        <w:t>T</w:t>
+      </w:r>
+      <w:r>
+        <w:rPr>
+          <w:rFonts w:asciiTheme="minorEastAsia" w:eastAsia="맑은 고딕" w:hAnsiTheme="minorEastAsia"/>
+          <w:color w:val="4472C4" w:themeColor="accent1"/>
+          <w:sz w:val="28"/>
+          <w:szCs w:val="28"/>
+          <w:highlight w:val="yellow"/>
+          <w:lang w:eastAsia="ko-KR"/>
+        </w:rPr>
+        <w:t>E</w:t>
+      </w:r>
+      <w:r>
+        <w:rPr>
+          <w:rFonts w:asciiTheme="minorEastAsia" w:eastAsia="맑은 고딕" w:hAnsiTheme="minorEastAsia"/>
+          <w:color w:val="70AD47" w:themeColor="accent6"/>
+          <w:sz w:val="28"/>
+          <w:szCs w:val="28"/>
+          <w:lang w:eastAsia="ko-KR"/>
+        </w:rPr>
+        <w:t>ST</w:t>
+      </w:r>
+      <w:r>
+        <w:rPr>
+          <w:rFonts w:asciiTheme="minorEastAsia" w:eastAsia="맑은 고딕" w:hAnsiTheme="minorEastAsia"/>
+          <w:sz w:val="28"/>
+          <w:szCs w:val="28"/>
+          <w:shd w:val="pct15" w:color="auto" w:fill="FFFFFF"/>
+          <w:lang w:eastAsia="ko-KR"/>
+        </w:rPr>
+        <w:t>_PA</w:t>
+      </w:r>
+      <w:r>
+        <w:rPr>
+          <w:rFonts w:asciiTheme="minorEastAsia" w:eastAsia="맑은 고딕" w:hAnsiTheme="minorEastAsia"/>
+          <w:sz w:val="28"/>
+          <w:szCs w:val="28"/>
+          <w:lang w:eastAsia="ko-KR"/>
+        </w:rPr>
+        <w:t xml:space="preserve">                   </w:t>
+      </w:r>
+    </w:p>
+    <w:p>
+      <w:pPr>
+        <w:rPr>
+          <w:rFonts w:asciiTheme="minorEastAsia" w:eastAsia="맑은 고딕" w:hAnsiTheme="minorEastAsia"/>
+          <w:szCs w:val="21"/>
+          <w:lang w:eastAsia="ko-KR"/>
+        </w:rPr>
+      </w:pPr>
+      <w:r>
+        <w:rPr>
+          <w:rFonts w:asciiTheme="minorEastAsia" w:eastAsia="맑은 고딕" w:hAnsiTheme="minorEastAsia"/>
+          <w:szCs w:val="21"/>
+          <w:lang w:eastAsia="ko-KR"/>
+        </w:rPr>
+        <w:t>Everyone is entitled to all the rights and freedoms set forth in this Declaration, without distinction of any kind,</w:t>
+      </w:r>
+      <w:r>
+        <w:rPr>
+          <w:rFonts w:asciiTheme="minorEastAsia" w:eastAsia="맑은 고딕" w:hAnsiTheme="minorEastAsia"/>
+          <w:szCs w:val="21"/>
+          <w:lang w:eastAsia="ko-KR"/>
+        </w:rPr>
+        <w:t xml:space="preserve"> </w:t>
+      </w:r>
+      <w:r>
+        <w:rPr>
+          <w:rFonts w:asciiTheme="minorEastAsia" w:eastAsia="맑은 고딕" w:hAnsiTheme="minorEastAsia"/>
+          <w:color w:val="D0CECE" w:themeColor="background2" w:themeShade="E6"/>
+          <w:szCs w:val="21"/>
+          <w:lang w:eastAsia="ko-KR"/>
+        </w:rPr>
+        <w:t>@TESTTIME_PA</w:t>
+      </w:r>
+      <w:r>
+        <w:rPr>
+          <w:rFonts w:asciiTheme="minorEastAsia" w:eastAsia="맑은 고딕" w:hAnsiTheme="minorEastAsia"/>
+          <w:szCs w:val="21"/>
+          <w:lang w:eastAsia="ko-KR"/>
+        </w:rPr>
+        <w:t xml:space="preserve"> </w:t>
+      </w:r>
+      <w:r>
+        <w:rPr>
+          <w:rFonts w:asciiTheme="minorEastAsia" w:eastAsia="맑은 고딕" w:hAnsiTheme="minorEastAsia"/>
+          <w:szCs w:val="21"/>
+          <w:lang w:eastAsia="ko-KR"/>
+        </w:rPr>
+        <w:t xml:space="preserve">such as race, </w:t>
+      </w:r>
+      <w:proofErr w:type="spellStart"/>
+      <w:r>
+        <w:rPr>
+          <w:rFonts w:asciiTheme="minorEastAsia" w:eastAsia="맑은 고딕" w:hAnsiTheme="minorEastAsia"/>
+          <w:szCs w:val="21"/>
+          <w:lang w:eastAsia="ko-KR"/>
+        </w:rPr>
+        <w:t>colour</w:t>
+      </w:r>
+      <w:proofErr w:type="spellEnd"/>
+      <w:r>
+        <w:rPr>
+          <w:rFonts w:asciiTheme="minorEastAsia" w:eastAsia="맑은 고딕" w:hAnsiTheme="minorEastAsia"/>
+          <w:szCs w:val="21"/>
+          <w:lang w:eastAsia="ko-KR"/>
+        </w:rPr>
+        <w:t>, sex, language, religion, political or other opinion, national or social origin, property, birth or other status.</w:t>
+      </w:r>
+      <w:r>
+        <w:rPr>
+          <w:rFonts w:asciiTheme="minorEastAsia" w:eastAsia="맑은 고딕" w:hAnsiTheme="minorEastAsia"/>
+          <w:szCs w:val="21"/>
+          <w:lang w:eastAsia="ko-KR"/>
+        </w:rPr>
+        <w:t xml:space="preserve">  </w:t>
+      </w:r>
+      <w:r>
+        <w:rPr>
+          <w:rFonts w:asciiTheme="minorEastAsia" w:eastAsia="맑은 고딕" w:hAnsiTheme="minorEastAsia" w:hint="eastAsia"/>
+          <w:strike/>
+          <w:color w:val="D0CECE" w:themeColor="background2" w:themeShade="E6"/>
+          <w:sz w:val="28"/>
+          <w:szCs w:val="28"/>
+          <w:lang w:eastAsia="ko-KR"/>
+        </w:rPr>
+        <w:t>@</w:t>
+      </w:r>
+      <w:r>
+        <w:rPr>
+          <w:rFonts w:ascii="HY견고딕" w:eastAsia="HY견고딕" w:hAnsiTheme="minorEastAsia"/>
+          <w:color w:val="D0CECE" w:themeColor="background2" w:themeShade="E6"/>
+          <w:sz w:val="28"/>
+          <w:szCs w:val="28"/>
+          <w:lang w:eastAsia="ko-KR"/>
+        </w:rPr>
+        <w:t>T</w:t>
+      </w:r>
+      <w:r>
+        <w:rPr>
+          <w:rFonts w:ascii="HY견고딕" w:eastAsia="HY견고딕" w:hAnsiTheme="minorEastAsia"/>
+          <w:color w:val="D0CECE" w:themeColor="background2" w:themeShade="E6"/>
+          <w:szCs w:val="21"/>
+          <w:lang w:eastAsia="ko-KR"/>
+        </w:rPr>
+        <w:t>E</w:t>
+      </w:r>
+      <w:r>
+        <w:rPr>
+          <w:rFonts w:ascii="HY견고딕" w:eastAsia="HY견고딕" w:hAnsiTheme="minorEastAsia"/>
+          <w:i/>
+          <w:iCs/>
+          <w:color w:val="D0CECE" w:themeColor="background2" w:themeShade="E6"/>
+          <w:sz w:val="36"/>
+          <w:szCs w:val="36"/>
+          <w:lang w:eastAsia="ko-KR"/>
+        </w:rPr>
+        <w:t>S</w:t>
+      </w:r>
+      <w:r>
+        <w:rPr>
+          <w:rFonts w:ascii="HY견고딕" w:eastAsia="HY견고딕" w:hAnsiTheme="minorEastAsia"/>
+          <w:i/>
+          <w:iCs/>
+          <w:color w:val="D0CECE" w:themeColor="background2" w:themeShade="E6"/>
+          <w:szCs w:val="21"/>
+          <w:lang w:eastAsia="ko-KR"/>
+        </w:rPr>
+        <w:t>TTI</w:t>
+      </w:r>
+      <w:r>
+        <w:rPr>
+          <w:rFonts w:ascii="HY견고딕" w:eastAsia="HY견고딕" w:hAnsiTheme="minorEastAsia"/>
+          <w:color w:val="D0CECE" w:themeColor="background2" w:themeShade="E6"/>
+          <w:sz w:val="32"/>
+          <w:szCs w:val="32"/>
+          <w:lang w:eastAsia="ko-KR"/>
+        </w:rPr>
+        <w:t>ME_</w:t>
+      </w:r>
+      <w:r>
+        <w:rPr>
+          <w:rFonts w:asciiTheme="minorEastAsia" w:eastAsia="맑은 고딕" w:hAnsiTheme="minorEastAsia"/>
+          <w:color w:val="D0CECE" w:themeColor="background2" w:themeShade="E6"/>
+          <w:szCs w:val="21"/>
+          <w:u w:val="single"/>
+          <w:lang w:eastAsia="ko-KR"/>
+        </w:rPr>
+        <w:t>PA</w:t>
+      </w:r>
+    </w:p>
+    <w:p>
+      <w:pPr>
+        <w:rPr>
+          <w:rFonts w:asciiTheme="minorEastAsia" w:eastAsia="맑은 고딕" w:hAnsiTheme="minorEastAsia"/>
+          <w:szCs w:val="21"/>
+          <w:lang w:eastAsia="ko-KR"/>
+        </w:rPr>
+      </w:pPr>
+      <w:r>
+        <w:rPr>
+          <w:rFonts w:asciiTheme="minorEastAsia" w:eastAsia="맑은 고딕" w:hAnsiTheme="minorEastAsia"/>
+          <w:szCs w:val="21"/>
+          <w:lang w:eastAsia="ko-KR"/>
+        </w:rPr>
+        <w:t xml:space="preserve">Furthermore, no distinction shall be made on the basis of the political, jurisdictional or international status of the country or territory to which a person belongs, whether it be independent, trust, </w:t>
+      </w:r>
+      <w:r>
+        <w:rPr>
+          <w:rFonts w:asciiTheme="minorEastAsia" w:eastAsia="맑은 고딕" w:hAnsiTheme="minorEastAsia"/>
+          <w:color w:val="D0CECE" w:themeColor="background2" w:themeShade="E6"/>
+          <w:szCs w:val="21"/>
+          <w:lang w:eastAsia="ko-KR"/>
+        </w:rPr>
+        <w:t>@TESTTIME_PA</w:t>
+      </w:r>
+      <w:r>
+        <w:rPr>
+          <w:rFonts w:asciiTheme="minorEastAsia" w:eastAsia="맑은 고딕" w:hAnsiTheme="minorEastAsia"/>
+          <w:szCs w:val="21"/>
+          <w:lang w:eastAsia="ko-KR"/>
+        </w:rPr>
+        <w:t xml:space="preserve"> </w:t>
+      </w:r>
+      <w:r>
+        <w:rPr>
+          <w:rFonts w:asciiTheme="minorEastAsia" w:eastAsia="맑은 고딕" w:hAnsiTheme="minorEastAsia"/>
+          <w:szCs w:val="21"/>
+          <w:lang w:eastAsia="ko-KR"/>
+        </w:rPr>
+        <w:t>non-self-governing or under any other limitation of sovereignty.</w:t>
+      </w:r>
+    </w:p>
+    <w:p>
+      <w:pPr>
+        <w:rPr>
+          <w:rFonts w:ascii="Meiryo UI" w:eastAsia="Meiryo UI" w:hAnsi="Meiryo UI"/>
+          <w:szCs w:val="21"/>
+        </w:rPr>
+      </w:pPr>
+    </w:p>
+    <w:p>
+      <w:pPr>
+        <w:rPr>
+          <w:rFonts w:ascii="Meiryo UI" w:eastAsiaTheme="minorEastAsia" w:hAnsi="Meiryo UI"/>
+          <w:szCs w:val="21"/>
+        </w:rPr>
+      </w:pPr>
+      <w:r>
+        <w:rPr>
+          <w:rFonts w:ascii="Meiryo UI" w:eastAsia="Meiryo UI" w:hAnsi="Meiryo UI" w:hint="eastAsia"/>
+          <w:szCs w:val="21"/>
+        </w:rPr>
+        <w:t>すべての人間は、生まれながらにして自由であり、かつ、尊</w:t>
+      </w:r>
+      <w:r>
+        <w:rPr>
+          <w:rFonts w:ascii="Meiryo UI" w:eastAsia="Meiryo UI" w:hAnsi="Meiryo UI" w:cs="새굴림" w:hint="eastAsia"/>
+          <w:szCs w:val="21"/>
+        </w:rPr>
+        <w:t>厳</w:t>
+      </w:r>
+      <w:r>
+        <w:rPr>
+          <w:rFonts w:ascii="Meiryo UI" w:eastAsia="Meiryo UI" w:hAnsi="Meiryo UI" w:cs="맑은 고딕" w:hint="eastAsia"/>
+          <w:szCs w:val="21"/>
+        </w:rPr>
+        <w:t>と</w:t>
+      </w:r>
+      <w:r>
+        <w:rPr>
+          <w:rFonts w:ascii="Meiryo UI" w:eastAsia="Meiryo UI" w:hAnsi="Meiryo UI" w:cs="새굴림" w:hint="eastAsia"/>
+          <w:szCs w:val="21"/>
+        </w:rPr>
+        <w:t>権</w:t>
+      </w:r>
+      <w:r>
+        <w:rPr>
+          <w:rFonts w:ascii="Meiryo UI" w:eastAsia="Meiryo UI" w:hAnsi="Meiryo UI" w:cs="맑은 고딕" w:hint="eastAsia"/>
+          <w:szCs w:val="21"/>
+        </w:rPr>
+        <w:t>利と</w:t>
+      </w:r>
+      <w:r>
+        <w:rPr>
+          <w:rFonts w:ascii="Meiryo UI" w:eastAsia="Meiryo UI" w:hAnsi="Meiryo UI" w:hint="eastAsia"/>
+          <w:szCs w:val="21"/>
+        </w:rPr>
+        <w:t xml:space="preserve"> について平等である。人間は、理性と良心とを授けられており、互いに同 胞の精神をもって行動しなければならない。</w:t>
+      </w:r>
+      <w:r>
+        <w:rPr>
+          <w:rFonts w:ascii="Meiryo UI" w:eastAsiaTheme="minorEastAsia" w:hAnsi="Meiryo UI"/>
+          <w:szCs w:val="21"/>
+        </w:rPr>
+        <w:t xml:space="preserve"> </w:t>
+      </w:r>
+      <w:r>
+        <w:rPr>
+          <w:rFonts w:ascii="Meiryo UI" w:eastAsiaTheme="minorEastAsia" w:hAnsi="Meiryo UI"/>
+          <w:color w:val="D0CECE" w:themeColor="background2" w:themeShade="E6"/>
+          <w:szCs w:val="21"/>
+        </w:rPr>
+        <w:t>@TESTTIME_AG</w:t>
+      </w:r>
+    </w:p>
+    <w:p>
+      <w:pPr>
+        <w:rPr>
+          <w:rFonts w:ascii="Meiryo UI" w:eastAsia="Meiryo UI" w:hAnsi="Meiryo UI"/>
+          <w:szCs w:val="21"/>
+        </w:rPr>
+      </w:pPr>
+      <w:r>
+        <w:rPr>
+          <w:rFonts w:ascii="Meiryo UI" w:eastAsiaTheme="minorEastAsia" w:hAnsi="Meiryo UI"/>
+          <w:color w:val="D0CECE" w:themeColor="background2" w:themeShade="E6"/>
+          <w:szCs w:val="21"/>
+        </w:rPr>
+        <w:t>@TESTTIME_AG</w:t>
+      </w:r>
+      <w:r>
+        <w:rPr>
+          <w:rFonts w:ascii="Meiryo UI" w:eastAsia="Meiryo UI" w:hAnsi="Meiryo UI" w:cs="새굴림" w:hint="eastAsia"/>
+          <w:color w:val="D0CECE" w:themeColor="background2" w:themeShade="E6"/>
+          <w:szCs w:val="21"/>
+        </w:rPr>
+        <w:t xml:space="preserve"> </w:t>
+      </w:r>
+      <w:r>
+        <w:rPr>
+          <w:rFonts w:ascii="Meiryo UI" w:eastAsia="Meiryo UI" w:hAnsi="Meiryo UI" w:cs="새굴림" w:hint="eastAsia"/>
+          <w:szCs w:val="21"/>
+        </w:rPr>
+        <w:t>国</w:t>
+      </w:r>
+      <w:r>
+        <w:rPr>
+          <w:rFonts w:ascii="Meiryo UI" w:eastAsia="Meiryo UI" w:hAnsi="Meiryo UI" w:cs="맑은 고딕" w:hint="eastAsia"/>
+          <w:szCs w:val="21"/>
+        </w:rPr>
+        <w:t>民的もしくは社</w:t>
+      </w:r>
+      <w:r>
+        <w:rPr>
+          <w:rFonts w:ascii="Meiryo UI" w:eastAsia="Meiryo UI" w:hAnsi="Meiryo UI" w:cs="새굴림" w:hint="eastAsia"/>
+          <w:szCs w:val="21"/>
+        </w:rPr>
+        <w:t>会</w:t>
+      </w:r>
+      <w:r>
+        <w:rPr>
+          <w:rFonts w:ascii="Meiryo UI" w:eastAsia="Meiryo UI" w:hAnsi="Meiryo UI" w:cs="맑은 고딕" w:hint="eastAsia"/>
+          <w:szCs w:val="21"/>
+        </w:rPr>
+        <w:t>的出身、財産、門地その他の地位又はこれに類するい</w:t>
+      </w:r>
+      <w:r>
+        <w:rPr>
+          <w:rFonts w:ascii="Meiryo UI" w:eastAsia="Meiryo UI" w:hAnsi="Meiryo UI" w:hint="eastAsia"/>
+          <w:szCs w:val="21"/>
+        </w:rPr>
+        <w:t>かなる自由による差別をも受けることなく、この宣言に</w:t>
+      </w:r>
+      <w:r>
+        <w:rPr>
+          <w:rFonts w:ascii="Meiryo UI" w:eastAsia="Meiryo UI" w:hAnsi="Meiryo UI" w:cs="새굴림" w:hint="eastAsia"/>
+          <w:szCs w:val="21"/>
+        </w:rPr>
+        <w:t>掲</w:t>
+      </w:r>
+      <w:r>
+        <w:rPr>
+          <w:rFonts w:ascii="Meiryo UI" w:eastAsia="Meiryo UI" w:hAnsi="Meiryo UI" w:cs="맑은 고딕" w:hint="eastAsia"/>
+          <w:szCs w:val="21"/>
+        </w:rPr>
+        <w:t>げるすべての</w:t>
+      </w:r>
+      <w:r>
+        <w:rPr>
+          <w:rFonts w:ascii="Meiryo UI" w:eastAsia="Meiryo UI" w:hAnsi="Meiryo UI" w:cs="새굴림" w:hint="eastAsia"/>
+          <w:szCs w:val="21"/>
+        </w:rPr>
+        <w:t>権</w:t>
+      </w:r>
+      <w:r>
+        <w:rPr>
+          <w:rFonts w:ascii="Meiryo UI" w:eastAsia="Meiryo UI" w:hAnsi="Meiryo UI" w:hint="eastAsia"/>
+          <w:szCs w:val="21"/>
+        </w:rPr>
+        <w:t>利と自由とを享有することができる。</w:t>
+      </w:r>
+    </w:p>
+    <w:p>
+      <w:pPr>
+        <w:rPr>
+          <w:rFonts w:ascii="Meiryo UI" w:eastAsia="Meiryo UI" w:hAnsi="Meiryo UI" w:cs="맑은 고딕"/>
+          <w:szCs w:val="21"/>
+        </w:rPr>
+      </w:pPr>
+      <w:r>
+        <w:rPr>
+          <w:rFonts w:ascii="Meiryo UI" w:eastAsia="Meiryo UI" w:hAnsi="Meiryo UI" w:hint="eastAsia"/>
+          <w:szCs w:val="21"/>
+        </w:rPr>
+        <w:t>さらに、個人の</w:t>
+      </w:r>
+      <w:r>
+        <w:rPr>
+          <w:rFonts w:ascii="Meiryo UI" w:eastAsia="Meiryo UI" w:hAnsi="Meiryo UI" w:cs="새굴림" w:hint="eastAsia"/>
+          <w:szCs w:val="21"/>
+        </w:rPr>
+        <w:t>属</w:t>
+      </w:r>
+      <w:r>
+        <w:rPr>
+          <w:rFonts w:ascii="Meiryo UI" w:eastAsia="Meiryo UI" w:hAnsi="Meiryo UI" w:cs="맑은 고딕" w:hint="eastAsia"/>
+          <w:szCs w:val="21"/>
+        </w:rPr>
+        <w:t>する</w:t>
+      </w:r>
+      <w:r>
+        <w:rPr>
+          <w:rFonts w:ascii="Meiryo UI" w:eastAsia="Meiryo UI" w:hAnsi="Meiryo UI" w:cs="새굴림" w:hint="eastAsia"/>
+          <w:szCs w:val="21"/>
+        </w:rPr>
+        <w:t>国</w:t>
+      </w:r>
+      <w:r>
+        <w:rPr>
+          <w:rFonts w:ascii="Meiryo UI" w:eastAsia="Meiryo UI" w:hAnsi="Meiryo UI" w:cs="맑은 고딕" w:hint="eastAsia"/>
+          <w:szCs w:val="21"/>
+        </w:rPr>
+        <w:t>又は</w:t>
+      </w:r>
+      <w:r>
+        <w:rPr>
+          <w:rFonts w:ascii="Meiryo UI" w:eastAsia="Meiryo UI" w:hAnsi="Meiryo UI" w:hint="eastAsia"/>
+          <w:szCs w:val="21"/>
+        </w:rPr>
+        <w:t>地域が</w:t>
+      </w:r>
+      <w:r>
+        <w:rPr>
+          <w:rFonts w:ascii="Meiryo UI" w:eastAsia="Meiryo UI" w:hAnsi="Meiryo UI" w:cs="새굴림" w:hint="eastAsia"/>
+          <w:szCs w:val="21"/>
+        </w:rPr>
+        <w:t>独</w:t>
+      </w:r>
+      <w:r>
+        <w:rPr>
+          <w:rFonts w:ascii="Meiryo UI" w:eastAsia="Meiryo UI" w:hAnsi="Meiryo UI" w:cs="맑은 고딕" w:hint="eastAsia"/>
+          <w:szCs w:val="21"/>
+        </w:rPr>
+        <w:t>立</w:t>
+      </w:r>
+      <w:r>
+        <w:rPr>
+          <w:rFonts w:ascii="Meiryo UI" w:eastAsia="Meiryo UI" w:hAnsi="Meiryo UI" w:cs="새굴림" w:hint="eastAsia"/>
+          <w:szCs w:val="21"/>
+        </w:rPr>
+        <w:t>国</w:t>
+      </w:r>
+      <w:r>
+        <w:rPr>
+          <w:rFonts w:ascii="Meiryo UI" w:eastAsia="Meiryo UI" w:hAnsi="Meiryo UI" w:cs="맑은 고딕" w:hint="eastAsia"/>
+          <w:szCs w:val="21"/>
+        </w:rPr>
+        <w:t>であると、信託</w:t>
+      </w:r>
+      <w:r>
+        <w:rPr>
+          <w:rFonts w:ascii="Meiryo UI" w:eastAsia="Meiryo UI" w:hAnsi="Meiryo UI" w:hint="eastAsia"/>
+          <w:szCs w:val="21"/>
+        </w:rPr>
+        <w:t>統治地域であると、非自治地域であると、</w:t>
+      </w:r>
+      <w:r>
+        <w:rPr>
+          <w:rFonts w:ascii="Meiryo UI" w:eastAsiaTheme="minorEastAsia" w:hAnsi="Meiryo UI" w:hint="eastAsia"/>
+          <w:color w:val="FFFFFF" w:themeColor="background1"/>
+          <w:szCs w:val="21"/>
+        </w:rPr>
+        <w:t>(</w:t>
+      </w:r>
+      <w:r>
+        <w:rPr>
+          <w:rFonts w:ascii="Meiryo UI" w:eastAsiaTheme="minorEastAsia" w:hAnsi="Meiryo UI"/>
+          <w:color w:val="FFFFFF" w:themeColor="background1"/>
+          <w:szCs w:val="21"/>
+        </w:rPr>
+        <w:t>sign)</w:t>
+      </w:r>
+      <w:r>
+        <w:rPr>
+          <w:rFonts w:ascii="Meiryo UI" w:eastAsiaTheme="minorEastAsia" w:hAnsi="Meiryo UI"/>
+          <w:szCs w:val="21"/>
+        </w:rPr>
+        <w:t xml:space="preserve"> </w:t>
+      </w:r>
+      <w:r>
+        <w:rPr>
+          <w:rFonts w:ascii="Meiryo UI" w:eastAsia="Meiryo UI" w:hAnsi="Meiryo UI" w:hint="eastAsia"/>
+          <w:szCs w:val="21"/>
+        </w:rPr>
+        <w:t>又は他のなんらかの主</w:t>
+      </w:r>
+      <w:r>
+        <w:rPr>
+          <w:rFonts w:ascii="Meiryo UI" w:eastAsia="Meiryo UI" w:hAnsi="Meiryo UI" w:cs="새굴림" w:hint="eastAsia"/>
+          <w:szCs w:val="21"/>
+        </w:rPr>
+        <w:t>権</w:t>
+      </w:r>
+      <w:r>
+        <w:rPr>
+          <w:rFonts w:ascii="Meiryo UI" w:eastAsia="Meiryo UI" w:hAnsi="Meiryo UI" w:cs="맑은 고딕" w:hint="eastAsia"/>
+          <w:szCs w:val="21"/>
+        </w:rPr>
+        <w:t>制限の下にあると</w:t>
+      </w:r>
+      <w:r>
+        <w:rPr>
+          <w:rFonts w:ascii="Meiryo UI" w:eastAsia="Meiryo UI" w:hAnsi="Meiryo UI" w:hint="eastAsia"/>
+          <w:szCs w:val="21"/>
+        </w:rPr>
+        <w:t>を問わず、その</w:t>
+      </w:r>
+      <w:r>
+        <w:rPr>
+          <w:rFonts w:ascii="Meiryo UI" w:eastAsia="Meiryo UI" w:hAnsi="Meiryo UI" w:cs="새굴림" w:hint="eastAsia"/>
+          <w:szCs w:val="21"/>
+        </w:rPr>
+        <w:t>国</w:t>
+      </w:r>
+      <w:r>
+        <w:rPr>
+          <w:rFonts w:ascii="Meiryo UI" w:eastAsia="Meiryo UI" w:hAnsi="Meiryo UI" w:cs="맑은 고딕" w:hint="eastAsia"/>
+          <w:szCs w:val="21"/>
+        </w:rPr>
+        <w:t>又は地域の政治上、管轄上又は</w:t>
+      </w:r>
+      <w:r>
+        <w:rPr>
+          <w:rFonts w:ascii="Meiryo UI" w:eastAsia="Meiryo UI" w:hAnsi="Meiryo UI" w:cs="새굴림" w:hint="eastAsia"/>
+          <w:szCs w:val="21"/>
+        </w:rPr>
+        <w:t>国</w:t>
+      </w:r>
+      <w:r>
+        <w:rPr>
+          <w:rFonts w:ascii="Meiryo UI" w:eastAsia="Meiryo UI" w:hAnsi="Meiryo UI" w:cs="맑은 고딕" w:hint="eastAsia"/>
+          <w:szCs w:val="21"/>
+        </w:rPr>
+        <w:t>際上の地位に基ずくい</w:t>
+      </w:r>
+      <w:r>
+        <w:rPr>
+          <w:rFonts w:ascii="Meiryo UI" w:eastAsia="Meiryo UI" w:hAnsi="Meiryo UI" w:hint="eastAsia"/>
+          <w:szCs w:val="21"/>
+        </w:rPr>
+        <w:t>かなる差別もしてはならない。</w:t>
+      </w:r>
+      <w:r>
+        <w:rPr>
+          <w:rFonts w:ascii="Meiryo UI" w:eastAsiaTheme="minorEastAsia" w:hAnsi="Meiryo UI" w:hint="eastAsia"/>
+          <w:szCs w:val="21"/>
+        </w:rPr>
+        <w:t xml:space="preserve"> </w:t>
+      </w:r>
+      <w:r>
+        <w:rPr>
+          <w:rFonts w:ascii="Meiryo UI" w:eastAsiaTheme="minorEastAsia" w:hAnsi="Meiryo UI"/>
+          <w:sz w:val="28"/>
+          <w:szCs w:val="28"/>
+        </w:rPr>
+        <w:t>@</w:t>
+      </w:r>
+      <w:r>
+        <w:rPr>
+          <w:rFonts w:asciiTheme="minorEastAsia" w:eastAsia="맑은 고딕" w:hAnsiTheme="minorEastAsia"/>
+          <w:sz w:val="28"/>
+          <w:szCs w:val="28"/>
+        </w:rPr>
+        <w:t>TEST_</w:t>
+      </w:r>
+      <w:r>
+        <w:rPr>
+          <w:rFonts w:ascii="Noto Sans" w:eastAsia="맑은 고딕" w:hAnsi="Noto Sans" w:cs="Noto Sans"/>
+          <w:sz w:val="40"/>
+          <w:szCs w:val="40"/>
+        </w:rPr>
+        <w:t>AG</w:t>
+      </w:r>
+    </w:p>
+    <w:p>
+      <w:pPr>
+        <w:rPr>
+          <w:rFonts w:ascii="SimSun" w:hAnsi="SimSun" w:cs="Noto Sans"/>
+          <w:sz w:val="22"/>
+          <w:szCs w:val="22"/>
+        </w:rPr>
+      </w:pPr>
+    </w:p>
+    <w:p>
+      <w:pPr>
+        <w:rPr>
+          <w:rFonts w:ascii="SimSun" w:eastAsiaTheme="minorEastAsia" w:hAnsi="SimSun" w:cs="Noto Sans"/>
+          <w:sz w:val="22"/>
+          <w:szCs w:val="22"/>
+        </w:rPr>
+      </w:pPr>
+      <w:r>
+        <w:rPr>
+          <w:rFonts w:ascii="SimSun" w:eastAsia="SimSun" w:hAnsi="SimSun" w:cs="Noto Sans" w:hint="eastAsia"/>
+          <w:sz w:val="22"/>
+          <w:szCs w:val="22"/>
+        </w:rPr>
+        <w:t>人人生而自由</w:t>
+      </w:r>
+      <w:r>
+        <w:rPr>
+          <w:rFonts w:ascii="SimSun" w:eastAsia="SimSun" w:hAnsi="SimSun" w:cs="Noto Sans"/>
+          <w:sz w:val="22"/>
+          <w:szCs w:val="22"/>
+        </w:rPr>
+        <w:t>,</w:t>
+      </w:r>
+      <w:r>
+        <w:rPr>
+          <w:rFonts w:ascii="SimSun" w:eastAsia="SimSun" w:hAnsi="SimSun" w:cs="Noto Sans" w:hint="eastAsia"/>
+          <w:sz w:val="22"/>
+          <w:szCs w:val="22"/>
+        </w:rPr>
+        <w:t>在尊</w:t>
+      </w:r>
+      <w:r>
+        <w:rPr>
+          <w:rFonts w:ascii="SimSun" w:eastAsia="SimSun" w:hAnsi="SimSun" w:cs="새굴림" w:hint="eastAsia"/>
+          <w:sz w:val="22"/>
+          <w:szCs w:val="22"/>
+        </w:rPr>
+        <w:t>严</w:t>
+      </w:r>
+      <w:r>
+        <w:rPr>
+          <w:rFonts w:ascii="SimSun" w:eastAsia="SimSun" w:hAnsi="SimSun" w:hint="eastAsia"/>
+          <w:sz w:val="22"/>
+          <w:szCs w:val="22"/>
+        </w:rPr>
+        <w:t>和权利上一律平等。他</w:t>
+      </w:r>
+      <w:r>
+        <w:rPr>
+          <w:rFonts w:ascii="SimSun" w:eastAsia="SimSun" w:hAnsi="SimSun" w:cs="새굴림" w:hint="eastAsia"/>
+          <w:sz w:val="22"/>
+          <w:szCs w:val="22"/>
+        </w:rPr>
+        <w:t>们赋</w:t>
+      </w:r>
+      <w:r>
+        <w:rPr>
+          <w:rFonts w:ascii="SimSun" w:eastAsia="SimSun" w:hAnsi="SimSun" w:hint="eastAsia"/>
+          <w:sz w:val="22"/>
+          <w:szCs w:val="22"/>
+        </w:rPr>
+        <w:t>有理性和良心</w:t>
+      </w:r>
+      <w:r>
+        <w:rPr>
+          <w:rFonts w:ascii="SimSun" w:eastAsia="SimSun" w:hAnsi="SimSun" w:cs="Noto Sans"/>
+          <w:sz w:val="22"/>
+          <w:szCs w:val="22"/>
+        </w:rPr>
+        <w:t>,</w:t>
+      </w:r>
+      <w:r>
+        <w:rPr>
+          <w:rFonts w:ascii="SimSun" w:eastAsia="SimSun" w:hAnsi="SimSun" w:cs="Noto Sans" w:hint="eastAsia"/>
+          <w:sz w:val="22"/>
+          <w:szCs w:val="22"/>
+        </w:rPr>
+        <w:t>并</w:t>
+      </w:r>
+      <w:r>
+        <w:rPr>
+          <w:rFonts w:ascii="SimSun" w:eastAsia="SimSun" w:hAnsi="SimSun" w:cs="새굴림" w:hint="eastAsia"/>
+          <w:sz w:val="22"/>
+          <w:szCs w:val="22"/>
+        </w:rPr>
+        <w:t>应</w:t>
+      </w:r>
+      <w:r>
+        <w:rPr>
+          <w:rFonts w:ascii="SimSun" w:eastAsia="SimSun" w:hAnsi="SimSun" w:hint="eastAsia"/>
+          <w:sz w:val="22"/>
+          <w:szCs w:val="22"/>
+        </w:rPr>
+        <w:t>以兄弟关系的精神相</w:t>
+      </w:r>
+      <w:r>
+        <w:rPr>
+          <w:rFonts w:ascii="SimSun" w:eastAsia="SimSun" w:hAnsi="SimSun" w:cs="새굴림" w:hint="eastAsia"/>
+          <w:sz w:val="22"/>
+          <w:szCs w:val="22"/>
+        </w:rPr>
+        <w:t>对</w:t>
+      </w:r>
+      <w:r>
+        <w:rPr>
+          <w:rFonts w:ascii="SimSun" w:eastAsia="SimSun" w:hAnsi="SimSun" w:hint="eastAsia"/>
+          <w:sz w:val="22"/>
+          <w:szCs w:val="22"/>
+        </w:rPr>
+        <w:t>待</w:t>
+      </w:r>
+      <w:r>
+        <w:rPr>
+          <w:rFonts w:ascii="SimSun" w:eastAsia="SimSun" w:hAnsi="SimSun" w:cs="Noto Sans" w:hint="eastAsia"/>
+          <w:sz w:val="22"/>
+          <w:szCs w:val="22"/>
+        </w:rPr>
+        <w:t>。人人有资格享有本宣言所载的一切权利和自由</w:t>
+      </w:r>
+      <w:r>
+        <w:rPr>
+          <w:rFonts w:ascii="SimSun" w:eastAsia="SimSun" w:hAnsi="SimSun" w:cs="Noto Sans"/>
+          <w:sz w:val="22"/>
+          <w:szCs w:val="22"/>
+        </w:rPr>
+        <w:t>,</w:t>
+      </w:r>
+      <w:r>
+        <w:rPr>
+          <w:rFonts w:ascii="SimSun" w:eastAsia="SimSun" w:hAnsi="SimSun" w:cs="Noto Sans" w:hint="eastAsia"/>
+          <w:sz w:val="22"/>
+          <w:szCs w:val="22"/>
+        </w:rPr>
+        <w:t>不分种族、肤色、性别、语言、宗教、政治或其他见解、国籍或社会出身、财产、出生或其他身分等任何区别。</w:t>
+      </w:r>
+    </w:p>
+    <w:p>
+      <w:pPr>
+        <w:rPr>
+          <w:rFonts w:ascii="SimSun" w:hAnsi="SimSun" w:cs="Noto Sans"/>
+          <w:sz w:val="22"/>
+          <w:szCs w:val="22"/>
+        </w:rPr>
+      </w:pPr>
+      <w:r>
+        <w:rPr>
+          <w:rFonts w:ascii="SimSun" w:eastAsia="SimSun" w:hAnsi="SimSun" w:cs="Noto Sans" w:hint="eastAsia"/>
+          <w:sz w:val="22"/>
+          <w:szCs w:val="22"/>
+        </w:rPr>
+        <w:t>并且不得因一人所属的国家或领土的政治的、</w:t>
+      </w:r>
+      <w:r>
+        <w:rPr>
+          <w:rFonts w:ascii="SimSun" w:eastAsiaTheme="minorEastAsia" w:hAnsi="SimSun" w:cs="Noto Sans" w:hint="eastAsia"/>
+          <w:sz w:val="36"/>
+          <w:szCs w:val="36"/>
+        </w:rPr>
+        <w:t>@</w:t>
+      </w:r>
+      <w:r>
+        <w:rPr>
+          <w:rFonts w:ascii="SimSun" w:eastAsiaTheme="minorEastAsia" w:hAnsi="SimSun" w:cs="Noto Sans"/>
+          <w:sz w:val="36"/>
+          <w:szCs w:val="36"/>
+        </w:rPr>
+        <w:t>TEST_AG</w:t>
+      </w:r>
+      <w:r>
+        <w:rPr>
+          <w:rFonts w:ascii="SimSun" w:eastAsia="SimSun" w:hAnsi="SimSun" w:cs="Noto Sans" w:hint="eastAsia"/>
+          <w:sz w:val="22"/>
+          <w:szCs w:val="22"/>
+        </w:rPr>
+        <w:t>行政的或者国际的地位之不同而有所区别</w:t>
+      </w:r>
+      <w:r>
+        <w:rPr>
+          <w:rFonts w:ascii="SimSun" w:eastAsia="SimSun" w:hAnsi="SimSun" w:cs="Noto Sans"/>
+          <w:sz w:val="22"/>
+          <w:szCs w:val="22"/>
+        </w:rPr>
+        <w:t>,</w:t>
+      </w:r>
+      <w:r>
+        <w:rPr>
+          <w:rFonts w:ascii="SimSun" w:eastAsia="SimSun" w:hAnsi="SimSun" w:cs="Noto Sans" w:hint="eastAsia"/>
+          <w:sz w:val="22"/>
+          <w:szCs w:val="22"/>
+        </w:rPr>
+        <w:t>无论该领土是独立领土、托管领土、非自治领土或者处于其他任何主权受限制的情况之下。</w:t>
+      </w:r>
+    </w:p>
+    <w:p>
+      <w:pPr>
+        <w:rPr>
+          <w:rFonts w:ascii="SimSun" w:hAnsi="SimSun" w:cs="Noto Sans"/>
+          <w:color w:val="D0CECE" w:themeColor="background2" w:themeShade="E6"/>
+          <w:sz w:val="22"/>
+          <w:szCs w:val="22"/>
+        </w:rPr>
+      </w:pPr>
+      <w:r>
+        <w:rPr>
+          <w:rFonts w:asciiTheme="minorEastAsia" w:eastAsia="맑은 고딕" w:hAnsiTheme="minorEastAsia"/>
+          <w:color w:val="D0CECE" w:themeColor="background2" w:themeShade="E6"/>
+          <w:szCs w:val="21"/>
+        </w:rPr>
+        <w:t>@</w:t>
+      </w:r>
+      <w:r>
+        <w:rPr>
+          <w:rFonts w:asciiTheme="minorEastAsia" w:eastAsia="맑은 고딕" w:hAnsiTheme="minorEastAsia"/>
+          <w:b/>
+          <w:bCs/>
+          <w:color w:val="D0CECE" w:themeColor="background2" w:themeShade="E6"/>
+          <w:sz w:val="36"/>
+          <w:szCs w:val="36"/>
+        </w:rPr>
+        <w:t>TE</w:t>
+      </w:r>
+      <w:r>
+        <w:rPr>
+          <w:rFonts w:asciiTheme="minorEastAsia" w:eastAsia="맑은 고딕" w:hAnsiTheme="minorEastAsia"/>
+          <w:color w:val="D0CECE" w:themeColor="background2" w:themeShade="E6"/>
+          <w:sz w:val="32"/>
+          <w:szCs w:val="32"/>
+        </w:rPr>
+        <w:t>S</w:t>
+      </w:r>
+      <w:r>
+        <w:rPr>
+          <w:rFonts w:asciiTheme="minorEastAsia" w:eastAsia="맑은 고딕" w:hAnsiTheme="minorEastAsia"/>
+          <w:color w:val="D0CECE" w:themeColor="background2" w:themeShade="E6"/>
+          <w:sz w:val="24"/>
+        </w:rPr>
+        <w:t>TT</w:t>
+      </w:r>
+      <w:r>
+        <w:rPr>
+          <w:rFonts w:asciiTheme="minorEastAsia" w:eastAsia="맑은 고딕" w:hAnsiTheme="minorEastAsia"/>
+          <w:color w:val="D0CECE" w:themeColor="background2" w:themeShade="E6"/>
+          <w:sz w:val="32"/>
+          <w:szCs w:val="32"/>
+        </w:rPr>
+        <w:t>I</w:t>
+      </w:r>
+      <w:r>
+        <w:rPr>
+          <w:rFonts w:asciiTheme="minorEastAsia" w:eastAsia="맑은 고딕" w:hAnsiTheme="minorEastAsia"/>
+          <w:b/>
+          <w:bCs/>
+          <w:color w:val="D0CECE" w:themeColor="background2" w:themeShade="E6"/>
+          <w:sz w:val="36"/>
+          <w:szCs w:val="36"/>
+        </w:rPr>
+        <w:t>ME_</w:t>
+      </w:r>
+      <w:r>
+        <w:rPr>
+          <w:rFonts w:asciiTheme="minorEastAsia" w:eastAsia="맑은 고딕" w:hAnsiTheme="minorEastAsia"/>
+          <w:i/>
+          <w:iCs/>
+          <w:color w:val="D0CECE" w:themeColor="background2" w:themeShade="E6"/>
+          <w:sz w:val="36"/>
+          <w:szCs w:val="36"/>
+        </w:rPr>
+        <w:t>AG</w:t>
+      </w:r>
+      <w:r>
+        <w:rPr>
+          <w:rFonts w:asciiTheme="minorEastAsia" w:eastAsia="맑은 고딕" w:hAnsiTheme="minorEastAsia"/>
+          <w:color w:val="D0CECE" w:themeColor="background2" w:themeShade="E6"/>
+          <w:szCs w:val="21"/>
+          <w:u w:val="single"/>
+        </w:rPr>
+        <w:t>)</w:t>
+      </w:r>
+    </w:p>
+    <w:p>
+      <w:pPr>
+        <w:widowControl/>
+        <w:spacing w:after="160" w:line="259" w:lineRule="auto"/>
+        <w:rPr>
+          <w:rFonts w:ascii="Noto Sans" w:eastAsia="맑은 고딕" w:hAnsi="Noto Sans" w:cs="Noto Sans"/>
+          <w:sz w:val="22"/>
+          <w:szCs w:val="22"/>
+        </w:rPr>
+      </w:pPr>
+      <w:r>
+        <w:rPr>
+          <w:rFonts w:ascii="Noto Sans" w:eastAsia="맑은 고딕" w:hAnsi="Noto Sans" w:cs="Noto Sans"/>
+          <w:sz w:val="22"/>
+          <w:szCs w:val="22"/>
+        </w:rPr>
+        <w:br w:type="page"/>
+      </w:r>
+    </w:p>
+    <w:tbl>
+      <w:tblPr>
+        <w:tblStyle w:val="a3"/>
+        <w:tblW w:w="0" w:type="auto"/>
+        <w:tblLook w:val="04A0" w:firstRow="1" w:lastRow="0" w:firstColumn="1" w:lastColumn="0" w:noHBand="0" w:noVBand="1"/>
+      </w:tblPr>
+      <w:tblGrid>
+        <w:gridCol w:w="2254"/>
+        <w:gridCol w:w="2254"/>
+        <w:gridCol w:w="2254"/>
+        <w:gridCol w:w="2254"/>
+      </w:tblGrid>
+      <w:tr>
+        <w:trPr>
+          <w:trHeight w:val="3255"/>
+        </w:trPr>
+        <w:tc>
+          <w:tcPr>
+            <w:tcW w:w="2254" w:type="dxa"/>
+            <w:vAlign w:val="center"/>
+          </w:tcPr>
+          <w:p>
+            <w:pPr>
+              <w:jc w:val="center"/>
+            </w:pPr>
+            <w:r>
+              <w:rPr>
+                <w:rFonts w:asciiTheme="minorEastAsia" w:eastAsia="맑은 고딕" w:hAnsiTheme="minorEastAsia" w:hint="eastAsia"/>
+                <w:color w:val="D0CECE" w:themeColor="background2" w:themeShade="E6"/>
+                <w:szCs w:val="21"/>
+                <w:lang w:eastAsia="ko-KR"/>
+              </w:rPr>
+              <w:lastRenderedPageBreak/>
+              <w:t>@</w:t>
+            </w:r>
+            <w:r>
+              <w:rPr>
+                <w:rFonts w:asciiTheme="minorEastAsia" w:eastAsia="맑은 고딕" w:hAnsiTheme="minorEastAsia"/>
+                <w:color w:val="D0CECE" w:themeColor="background2" w:themeShade="E6"/>
+                <w:szCs w:val="21"/>
+                <w:lang w:eastAsia="ko-KR"/>
+              </w:rPr>
+              <w:t>TESTTIME_DR</w:t>
+            </w:r>
+          </w:p>
+        </w:tc>
+        <w:tc>
+          <w:tcPr>
+            <w:tcW w:w="2254" w:type="dxa"/>
+            <w:vAlign w:val="center"/>
+          </w:tcPr>
+          <w:p>
+            <w:pPr>
+              <w:jc w:val="center"/>
+            </w:pPr>
+          </w:p>
+        </w:tc>
+        <w:tc>
+          <w:tcPr>
+            <w:tcW w:w="2254" w:type="dxa"/>
+            <w:vAlign w:val="center"/>
+          </w:tcPr>
+          <w:p>
+            <w:pPr>
+              <w:jc w:val="center"/>
+            </w:pPr>
+            <w:r>
+              <w:rPr>
+                <w:rFonts w:eastAsiaTheme="minorEastAsia" w:hint="eastAsia"/>
+                <w:lang w:eastAsia="ko-KR"/>
+              </w:rPr>
+              <w:t>@</w:t>
+            </w:r>
+            <w:r>
+              <w:rPr>
+                <w:rFonts w:eastAsiaTheme="minorEastAsia"/>
+                <w:lang w:eastAsia="ko-KR"/>
+              </w:rPr>
+              <w:t>TEST_DR</w:t>
+            </w:r>
+          </w:p>
+        </w:tc>
+        <w:tc>
+          <w:tcPr>
+            <w:tcW w:w="2254" w:type="dxa"/>
+            <w:vAlign w:val="center"/>
+          </w:tcPr>
+          <w:p>
+            <w:pPr>
+              <w:jc w:val="center"/>
+              <w:rPr>
+                <w:rFonts w:eastAsiaTheme="minorEastAsia"/>
+                <w:lang w:eastAsia="ko-KR"/>
+              </w:rPr>
+            </w:pPr>
+          </w:p>
+        </w:tc>
+      </w:tr>
+      <w:tr>
+        <w:trPr>
+          <w:trHeight w:val="2862"/>
+        </w:trPr>
+        <w:tc>
+          <w:tcPr>
+            <w:tcW w:w="2254" w:type="dxa"/>
+            <w:vAlign w:val="center"/>
+          </w:tcPr>
+          <w:p>
+            <w:pPr>
+              <w:rPr>
+                <w:rFonts w:asciiTheme="minorEastAsia" w:eastAsia="맑은 고딕" w:hAnsiTheme="minorEastAsia"/>
+                <w:szCs w:val="21"/>
+                <w:lang w:eastAsia="ko-KR"/>
+              </w:rPr>
+            </w:pPr>
+          </w:p>
+        </w:tc>
+        <w:tc>
+          <w:tcPr>
+            <w:tcW w:w="2254" w:type="dxa"/>
+            <w:vAlign w:val="center"/>
+          </w:tcPr>
+          <w:p>
+            <w:pPr>
+              <w:jc w:val="center"/>
+              <w:rPr>
+                <w:rFonts w:eastAsiaTheme="minorEastAsia"/>
+                <w:lang w:eastAsia="ko-KR"/>
+              </w:rPr>
+            </w:pPr>
+            <w:r>
+              <w:rPr>
+                <w:noProof/>
+              </w:rPr>
+              <mc:AlternateContent>
+                <mc:Choice Requires="wps">
+                  <w:drawing>
+                    <wp:anchor distT="0" distB="0" distL="114300" distR="114300" simplePos="0" relativeHeight="251673600" behindDoc="1" locked="0" layoutInCell="1" allowOverlap="1" wp14:anchorId="024659C3" wp14:editId="5FEE2C69">
+                      <wp:simplePos x="0" y="0"/>
+                      <wp:positionH relativeFrom="column">
+                        <wp:posOffset>263525</wp:posOffset>
+                      </wp:positionH>
+                      <wp:positionV relativeFrom="paragraph">
+                        <wp:posOffset>-342265</wp:posOffset>
+                      </wp:positionV>
+                      <wp:extent cx="1133475" cy="600075"/>
+                      <wp:effectExtent l="0" t="0" r="9525" b="9525"/>
+                      <wp:wrapNone/>
+                      <wp:docPr id="5" name="Text Box 5"/>
+                      <wp:cNvGraphicFramePr/>
+                      <a:graphic xmlns:a="http://schemas.openxmlformats.org/drawingml/2006/main">
+                        <a:graphicData uri="http://schemas.microsoft.com/office/word/2010/wordprocessingShape">
+                          <wps:wsp>
+                            <wps:cNvSpPr txBox="1"/>
+                            <wps:spPr>
+                              <a:xfrm>
+                                <a:off x="0" y="0"/>
+                                <a:ext cx="1133475" cy="600075"/>
+                              </a:xfrm>
+                              <a:prstGeom prst="rect">
+                                <a:avLst/>
+                              </a:prstGeom>
+                              <a:solidFill>
+                                <a:schemeClr val="accent2">
+                                  <a:lumMod val="20000"/>
+                                  <a:lumOff val="80000"/>
+                                </a:schemeClr>
+                              </a:solidFill>
+                              <a:ln w="6350">
+                                <a:noFill/>
+                              </a:ln>
+                            </wps:spPr>
+                            <wps:txbx>
+                              <w:txbxContent>
+                                <w:p>
+                                  <w:pPr>
+                                    <w:jc w:val="center"/>
+                                  </w:pPr>
+                                </w:p>
+                              </w:txbxContent>
+                            </wps:txbx>
+                            <wps:bodyPr rot="0" spcFirstLastPara="0" vertOverflow="overflow" horzOverflow="overflow" vert="horz" wrap="square" lIns="91440" tIns="45720" rIns="91440" bIns="45720" numCol="1" spcCol="0" rtlCol="0" fromWordArt="0" anchor="ctr" anchorCtr="0" forceAA="0" compatLnSpc="1">
+                              <a:prstTxWarp prst="textNoShape">
+                                <a:avLst/>
+                              </a:prstTxWarp>
+                              <a:noAutofit/>
+                            </wps:bodyPr>
+                          </wps:wsp>
+                        </a:graphicData>
+                      </a:graphic>
+                      <wp14:sizeRelH relativeFrom="margin">
+                        <wp14:pctWidth>0</wp14:pctWidth>
+                      </wp14:sizeRelH>
+                      <wp14:sizeRelV relativeFrom="margin">
+                        <wp14:pctHeight>0</wp14:pctHeight>
+                      </wp14:sizeRelV>
+                    </wp:anchor>
+                  </w:drawing>
+                </mc:Choice>
+                <mc:Fallback>
+                  <w:pict>
+                    <v:shapetype w14:anchorId="024659C3" id="_x0000_t202" coordsize="21600,21600" o:spt="202" path="m,l,21600r21600,l21600,xe">
+                      <v:stroke joinstyle="miter"/>
+                      <v:path gradientshapeok="t" o:connecttype="rect"/>
+                    </v:shapetype>
+                    <v:shape id="Text Box 5" o:spid="_x0000_s1026" type="#_x0000_t202" style="position:absolute;left:0;text-align:left;margin-left:20.75pt;margin-top:-26.95pt;width:89.25pt;height:47.25pt;z-index:-251642880;visibility:visible;mso-wrap-style:square;mso-width-percent:0;mso-height-percent:0;mso-wrap-distance-left:9pt;mso-wrap-distance-top:0;mso-wrap-distance-right:9pt;mso-wrap-distance-bottom:0;mso-position-horizontal:absolute;mso-position-horizontal-relative:text;mso-position-vertical:absolute;mso-position-vertical-relative:text;mso-width-percent:0;mso-height-percent:0;mso-width-relative:margin;mso-height-relative:margin;v-text-anchor:middle" o:gfxdata="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" fillcolor="#fbe4d5 [661]" stroked="f" strokeweight=".5pt">
+                      <v:textbox>
+                        <w:txbxContent>
+                          <w:p>
+                            <w:pPr>
+                              <w:jc w:val="center"/>
+                            </w:pPr>
+                          </w:p>
+                        </w:txbxContent>
+                      </v:textbox>
+                    </v:shape>
+                  </w:pict>
+                </mc:Fallback>
+              </mc:AlternateContent>
+            </w:r>
+            <w:r>
+              <w:rPr>
+                <w:rFonts w:eastAsiaTheme="minorEastAsia" w:hint="eastAsia"/>
+                <w:lang w:eastAsia="ko-KR"/>
+              </w:rPr>
+              <w:t>@</w:t>
+            </w:r>
+            <w:r>
+              <w:rPr>
+                <w:rFonts w:eastAsiaTheme="minorEastAsia"/>
+                <w:lang w:eastAsia="ko-KR"/>
+              </w:rPr>
+              <w:t>TEST_PA</w:t>
+            </w:r>
+          </w:p>
+        </w:tc>
+        <w:tc>
+          <w:tcPr>
+            <w:tcW w:w="2254" w:type="dxa"/>
+            <w:vAlign w:val="center"/>
+          </w:tcPr>
+          <w:p>
+            <w:pPr>
+              <w:jc w:val="center"/>
+            </w:pPr>
+          </w:p>
+        </w:tc>
+        <w:tc>
+          <w:tcPr>
+            <w:tcW w:w="2254" w:type="dxa"/>
+            <w:vAlign w:val="center"/>
+          </w:tcPr>
+          <w:p>
+            <w:pPr>
+              <w:rPr>
+                <w:rFonts w:asciiTheme="minorEastAsia" w:eastAsia="맑은 고딕" w:hAnsiTheme="minorEastAsia"/>
+                <w:szCs w:val="21"/>
+                <w:lang w:eastAsia="ko-KR"/>
+              </w:rPr>
+            </w:pPr>
+            <w:r>
+              <w:rPr>
+                <w:noProof/>
+              </w:rPr>
+              <mc:AlternateContent>
+                <mc:Choice Requires="wps">
+                  <w:drawing>
+                    <wp:anchor distT="0" distB="0" distL="114300" distR="114300" simplePos="0" relativeHeight="251669504" behindDoc="1" locked="0" layoutInCell="1" allowOverlap="1" wp14:anchorId="4F2A962E" wp14:editId="2FD051FB">
+                      <wp:simplePos x="0" y="0"/>
+                      <wp:positionH relativeFrom="column">
+                        <wp:posOffset>-197485</wp:posOffset>
+                      </wp:positionH>
+                      <wp:positionV relativeFrom="paragraph">
+                        <wp:posOffset>-116205</wp:posOffset>
+                      </wp:positionV>
+                      <wp:extent cx="1304925" cy="628650"/>
+                      <wp:effectExtent l="0" t="0" r="28575" b="19050"/>
+                      <wp:wrapNone/>
+                      <wp:docPr id="1" name="직사각형 1"/>
+                      <wp:cNvGraphicFramePr/>
+                      <a:graphic xmlns:a="http://schemas.openxmlformats.org/drawingml/2006/main">
+                        <a:graphicData uri="http://schemas.microsoft.com/office/word/2010/wordprocessingShape">
+                          <wps:wsp>
+                            <wps:cNvSpPr/>
+                            <wps:spPr>
+                              <a:xfrm>
+                                <a:off x="0" y="0"/>
+                                <a:ext cx="1304925" cy="628650"/>
+                              </a:xfrm>
+                              <a:prstGeom prst="rect">
+                                <a:avLst/>
+                              </a:prstGeom>
+                              <a:noFill/>
+                            </wps:spPr>
+                            <wps:style>
+                              <a:lnRef idx="2">
+                                <a:schemeClr val="accent1">
+                                  <a:shade val="50000"/>
+                                </a:schemeClr>
+                              </a:lnRef>
+                              <a:fillRef idx="1">
+                                <a:schemeClr val="accent1"/>
+                              </a:fillRef>
+                              <a:effectRef idx="0">
+                                <a:schemeClr val="accent1"/>
+                              </a:effectRef>
+                              <a:fontRef idx="minor">
+                                <a:schemeClr val="lt1"/>
+                              </a:fontRef>
+                            </wps:style>
+                            <wps:bodyPr rot="0" spcFirstLastPara="0" vertOverflow="overflow" horzOverflow="overflow" vert="horz" wrap="square" lIns="91440" tIns="45720" rIns="91440" bIns="45720" numCol="1" spcCol="0" rtlCol="0" fromWordArt="0" anchor="ctr" anchorCtr="0" forceAA="0" compatLnSpc="1">
+                              <a:prstTxWarp prst="textNoShape">
+                                <a:avLst/>
+                              </a:prstTxWarp>
+                              <a:noAutofit/>
+                            </wps:bodyPr>
+                          </wps:wsp>
+                        </a:graphicData>
+                      </a:graphic>
+                      <wp14:sizeRelH relativeFrom="margin">
+                        <wp14:pctWidth>0</wp14:pctWidth>
+                      </wp14:sizeRelH>
+                      <wp14:sizeRelV relativeFrom="margin">
+                        <wp14:pctHeight>0</wp14:pctHeight>
+                      </wp14:sizeRelV>
+                    </wp:anchor>
+                  </w:drawing>
+                </mc:Choice>
+                <mc:Fallback>
+                  <w:pict>
+                    <v:rect w14:anchorId="0E3CA6BF" id="직사각형 1" o:spid="_x0000_s1026" style="position:absolute;left:0;text-align:left;margin-left:-15.55pt;margin-top:-9.15pt;width:102.75pt;height:49.5pt;z-index:-251646976;visibility:visible;mso-wrap-style:square;mso-width-percent:0;mso-height-percent:0;mso-wrap-distance-left:9pt;mso-wrap-distance-top:0;mso-wrap-distance-right:9pt;mso-wrap-distance-bottom:0;mso-position-horizontal:absolute;mso-position-horizontal-relative:text;mso-position-vertical:absolute;mso-position-vertical-relative:text;mso-width-percent:0;mso-height-percent:0;mso-width-relative:margin;mso-height-relative:margin;v-text-anchor:middle" o:gfxdata="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" filled="f" strokecolor="#1f3763 [1604]" strokeweight="1pt"/>
+                  </w:pict>
+                </mc:Fallback>
+              </mc:AlternateContent>
+            </w:r>
+            <w:r>
+              <w:rPr>
+                <w:rFonts w:asciiTheme="minorEastAsia" w:eastAsia="맑은 고딕" w:hAnsiTheme="minorEastAsia" w:hint="eastAsia"/>
+                <w:szCs w:val="21"/>
+                <w:lang w:eastAsia="ko-KR"/>
+              </w:rPr>
+              <w:t>@</w:t>
+            </w:r>
+            <w:r>
+              <w:rPr>
+                <w:rFonts w:asciiTheme="minorEastAsia" w:eastAsia="맑은 고딕" w:hAnsiTheme="minorEastAsia"/>
+                <w:szCs w:val="21"/>
+                <w:lang w:eastAsia="ko-KR"/>
+              </w:rPr>
+              <w:t>TEST_PA</w:t>
+            </w:r>
+          </w:p>
+        </w:tc>
+      </w:tr>
+      <w:tr>
+        <w:trPr>
+          <w:trHeight w:val="2551"/>
+        </w:trPr>
+        <w:tc>
+          <w:tcPr>
+            <w:tcW w:w="2254" w:type="dxa"/>
+            <w:vAlign w:val="center"/>
+          </w:tcPr>
+          <w:p>
+            <w:pPr>
+              <w:jc w:val="center"/>
+            </w:pPr>
+            <w:r>
+              <w:rPr>
+                <w:rFonts w:asciiTheme="minorEastAsia" w:eastAsia="맑은 고딕" w:hAnsiTheme="minorEastAsia" w:hint="eastAsia"/>
+                <w:color w:val="D0CECE" w:themeColor="background2" w:themeShade="E6"/>
+                <w:szCs w:val="21"/>
+                <w:lang w:eastAsia="ko-KR"/>
+              </w:rPr>
+              <w:t>@</w:t>
+            </w:r>
+            <w:r>
+              <w:rPr>
+                <w:rFonts w:asciiTheme="minorEastAsia" w:eastAsia="맑은 고딕" w:hAnsiTheme="minorEastAsia"/>
+                <w:color w:val="D0CECE" w:themeColor="background2" w:themeShade="E6"/>
+                <w:szCs w:val="21"/>
+                <w:lang w:eastAsia="ko-KR"/>
+              </w:rPr>
+              <w:t>TESTTIME_PA</w:t>
+            </w:r>
+            <w:r>
+              <w:rPr>
+                <w:noProof/>
+              </w:rPr>
+              <mc:AlternateContent>
+                <mc:Choice Requires="wps">
+                  <w:drawing>
+                    <wp:anchor distT="0" distB="0" distL="114300" distR="114300" simplePos="0" relativeHeight="251671552" behindDoc="0" locked="0" layoutInCell="1" allowOverlap="1" wp14:anchorId="65E5D9E8" wp14:editId="3DE57D50">
+                      <wp:simplePos x="0" y="0"/>
+                      <wp:positionH relativeFrom="column">
+                        <wp:posOffset>252095</wp:posOffset>
+                      </wp:positionH>
+                      <wp:positionV relativeFrom="paragraph">
+                        <wp:posOffset>1454785</wp:posOffset>
+                      </wp:positionV>
+                      <wp:extent cx="0" cy="1990725"/>
+                      <wp:effectExtent l="76200" t="0" r="57150" b="47625"/>
+                      <wp:wrapNone/>
+                      <wp:docPr id="3" name="직선 화살표 연결선 3"/>
+                      <wp:cNvGraphicFramePr/>
+                      <a:graphic xmlns:a="http://schemas.openxmlformats.org/drawingml/2006/main">
+                        <a:graphicData uri="http://schemas.microsoft.com/office/word/2010/wordprocessingShape">
+                          <wps:wsp>
+                            <wps:cNvCnPr/>
+                            <wps:spPr>
+                              <a:xfrm>
+                                <a:off x="0" y="0"/>
+                                <a:ext cx="0" cy="1990725"/>
+                              </a:xfrm>
+                              <a:prstGeom prst="straightConnector1">
+                                <a:avLst/>
+                              </a:prstGeom>
+                              <a:ln>
+                                <a:tailEnd type="triangle"/>
+                              </a:ln>
+                            </wps:spPr>
+                            <wps:style>
+                              <a:lnRef idx="1">
+                                <a:schemeClr val="accent1"/>
+                              </a:lnRef>
+                              <a:fillRef idx="0">
+                                <a:schemeClr val="accent1"/>
+                              </a:fillRef>
+                              <a:effectRef idx="0">
+                                <a:schemeClr val="accent1"/>
+                              </a:effectRef>
+                              <a:fontRef idx="minor">
+                                <a:schemeClr val="tx1"/>
+                              </a:fontRef>
+                            </wps:style>
+                            <wps:bodyPr/>
+                          </wps:wsp>
+                        </a:graphicData>
+                      </a:graphic>
+                      <wp14:sizeRelH relativeFrom="margin">
+                        <wp14:pctWidth>0</wp14:pctWidth>
+                      </wp14:sizeRelH>
+                    </wp:anchor>
+                  </w:drawing>
+                </mc:Choice>
+                <mc:Fallback>
+                  <w:pict>
+                    <v:shapetype w14:anchorId="0E1E337D" id="_x0000_t32" coordsize="21600,21600" o:spt="32" o:oned="t" path="m,l21600,21600e" filled="f">
+                      <v:path arrowok="t" fillok="f" o:connecttype="none"/>
+                      <o:lock v:ext="edit" shapetype="t"/>
+                    </v:shapetype>
+                    <v:shape id="직선 화살표 연결선 3" o:spid="_x0000_s1026" type="#_x0000_t32" style="position:absolute;left:0;text-align:left;margin-left:19.85pt;margin-top:114.55pt;width:0;height:156.75pt;z-index:251671552;visibility:visible;mso-wrap-style:square;mso-width-percent:0;mso-wrap-distance-left:9pt;mso-wrap-distance-top:0;mso-wrap-distance-right:9pt;mso-wrap-distance-bottom:0;mso-position-horizontal:absolute;mso-position-horizontal-relative:text;mso-position-vertical:absolute;mso-position-vertical-relative:text;mso-width-percent:0;mso-width-relative:margin" o:gfxdata="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" strokecolor="#4472c4 [3204]" strokeweight=".5pt">
+                      <v:stroke endarrow="block" joinstyle="miter"/>
+                    </v:shape>
+                  </w:pict>
+                </mc:Fallback>
+              </mc:AlternateContent>
+            </w:r>
+          </w:p>
+        </w:tc>
+        <w:tc>
+          <w:tcPr>
+            <w:tcW w:w="2254" w:type="dxa"/>
+            <w:vAlign w:val="center"/>
+          </w:tcPr>
+          <w:p>
+            <w:pPr>
+              <w:jc w:val="center"/>
+            </w:pPr>
+          </w:p>
+        </w:tc>
+        <w:tc>
+          <w:tcPr>
+            <w:tcW w:w="2254" w:type="dxa"/>
+            <w:vAlign w:val="center"/>
+          </w:tcPr>
+          <w:p>
+            <w:pPr>
+              <w:rPr>
+                <w:rFonts w:asciiTheme="minorEastAsia" w:eastAsia="맑은 고딕" w:hAnsiTheme="minorEastAsia"/>
+                <w:szCs w:val="21"/>
+                <w:lang w:eastAsia="ko-KR"/>
+              </w:rPr>
+            </w:pPr>
+            <w:r>
+              <w:rPr>
+                <w:rFonts w:asciiTheme="minorEastAsia" w:eastAsia="맑은 고딕" w:hAnsiTheme="minorEastAsia" w:hint="eastAsia"/>
+                <w:color w:val="D0CECE" w:themeColor="background2" w:themeShade="E6"/>
+                <w:szCs w:val="21"/>
+                <w:lang w:eastAsia="ko-KR"/>
+              </w:rPr>
+              <w:t>@</w:t>
+            </w:r>
+            <w:r>
+              <w:rPr>
+                <w:rFonts w:asciiTheme="minorEastAsia" w:eastAsia="맑은 고딕" w:hAnsiTheme="minorEastAsia"/>
+                <w:color w:val="D0CECE" w:themeColor="background2" w:themeShade="E6"/>
+                <w:szCs w:val="21"/>
+                <w:lang w:eastAsia="ko-KR"/>
+              </w:rPr>
+              <w:t>TESTTIME_PA</w:t>
+            </w:r>
+            <w:r>
+              <w:rPr>
+                <w:noProof/>
+              </w:rPr>
+              <w:t xml:space="preserve"> </w:t>
+            </w:r>
+            <w:r>
+              <w:rPr>
+                <w:noProof/>
+              </w:rPr>
+              <mc:AlternateContent>
+                <mc:Choice Requires="wps">
+                  <w:drawing>
+                    <wp:anchor distT="0" distB="0" distL="114300" distR="114300" simplePos="0" relativeHeight="251670528" behindDoc="0" locked="0" layoutInCell="1" allowOverlap="1" wp14:anchorId="28052C59" wp14:editId="69831457">
+                      <wp:simplePos x="0" y="0"/>
+                      <wp:positionH relativeFrom="column">
+                        <wp:posOffset>-903605</wp:posOffset>
+                      </wp:positionH>
+                      <wp:positionV relativeFrom="paragraph">
+                        <wp:posOffset>473075</wp:posOffset>
+                      </wp:positionV>
+                      <wp:extent cx="2400300" cy="0"/>
+                      <wp:effectExtent l="0" t="0" r="0" b="0"/>
+                      <wp:wrapNone/>
+                      <wp:docPr id="2" name="직선 연결선 2"/>
+                      <wp:cNvGraphicFramePr/>
+                      <a:graphic xmlns:a="http://schemas.openxmlformats.org/drawingml/2006/main">
+                        <a:graphicData uri="http://schemas.microsoft.com/office/word/2010/wordprocessingShape">
+                          <wps:wsp>
+                            <wps:cNvCnPr/>
+                            <wps:spPr>
+                              <a:xfrm>
+                                <a:off x="0" y="0"/>
+                                <a:ext cx="2400300" cy="0"/>
+                              </a:xfrm>
+                              <a:prstGeom prst="line">
+                                <a:avLst/>
+                              </a:prstGeom>
+                            </wps:spPr>
+                            <wps:style>
+                              <a:lnRef idx="1">
+                                <a:schemeClr val="accent1"/>
+                              </a:lnRef>
+                              <a:fillRef idx="0">
+                                <a:schemeClr val="accent1"/>
+                              </a:fillRef>
+                              <a:effectRef idx="0">
+                                <a:schemeClr val="accent1"/>
+                              </a:effectRef>
+                              <a:fontRef idx="minor">
+                                <a:schemeClr val="tx1"/>
+                              </a:fontRef>
+                            </wps:style>
+                            <wps:bodyPr/>
+                          </wps:wsp>
+                        </a:graphicData>
+                      </a:graphic>
+                      <wp14:sizeRelH relativeFrom="margin">
+                        <wp14:pctWidth>0</wp14:pctWidth>
+                      </wp14:sizeRelH>
+                      <wp14:sizeRelV relativeFrom="margin">
+                        <wp14:pctHeight>0</wp14:pctHeight>
+                      </wp14:sizeRelV>
+                    </wp:anchor>
+                  </w:drawing>
+                </mc:Choice>
+                <mc:Fallback>
+                  <w:pict>
+                    <v:line w14:anchorId="005A8787" id="직선 연결선 2" o:spid="_x0000_s1026" style="position:absolute;left:0;text-align:left;z-index:251670528;visibility:visible;mso-wrap-style:square;mso-width-percent:0;mso-height-percent:0;mso-wrap-distance-left:9pt;mso-wrap-distance-top:0;mso-wrap-distance-right:9pt;mso-wrap-distance-bottom:0;mso-position-horizontal:absolute;mso-position-horizontal-relative:text;mso-position-vertical:absolute;mso-position-vertical-relative:text;mso-width-percent:0;mso-height-percent:0;mso-width-relative:margin;mso-height-relative:margin" from="-71.15pt,37.25pt" to="117.85pt,37.25pt" o:gfxdata="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" strokecolor="#4472c4 [3204]" strokeweight=".5pt">
+                      <v:stroke joinstyle="miter"/>
+                    </v:line>
+                  </w:pict>
+                </mc:Fallback>
+              </mc:AlternateContent>
+            </w:r>
+          </w:p>
+        </w:tc>
+        <w:tc>
+          <w:tcPr>
+            <w:tcW w:w="2254" w:type="dxa"/>
+            <w:vAlign w:val="center"/>
+          </w:tcPr>
+          <w:p>
+            <w:pPr>
+              <w:jc w:val="center"/>
+              <w:rPr>
+                <w:rFonts w:eastAsiaTheme="minorEastAsia"/>
+                <w:lang w:eastAsia="ko-KR"/>
+              </w:rPr>
+            </w:pPr>
+            <w:r>
+              <w:rPr>
+                <w:rFonts w:eastAsiaTheme="minorEastAsia" w:hint="eastAsia"/>
+                <w:lang w:eastAsia="ko-KR"/>
+              </w:rPr>
+              <w:t>@</w:t>
+            </w:r>
+            <w:r>
+              <w:rPr>
+                <w:rFonts w:eastAsiaTheme="minorEastAsia"/>
+                <w:lang w:eastAsia="ko-KR"/>
+              </w:rPr>
+              <w:t>TEST_AG</w:t>
+            </w:r>
+          </w:p>
+        </w:tc>
+      </w:tr>
+      <w:tr>
+        <w:trPr>
+          <w:trHeight w:val="2247"/>
+        </w:trPr>
+        <w:tc>
+          <w:tcPr>
+            <w:tcW w:w="2254" w:type="dxa"/>
+            <w:vAlign w:val="center"/>
+          </w:tcPr>
+          <w:p>
+            <w:pPr>
+              <w:jc w:val="center"/>
+              <w:rPr>
+                <w:rFonts w:eastAsiaTheme="minorEastAsia"/>
+                <w:lang w:eastAsia="ko-KR"/>
+              </w:rPr>
+            </w:pPr>
+            <w:r>
+              <w:rPr>
+                <w:rFonts w:eastAsiaTheme="minorEastAsia" w:hint="eastAsia"/>
+                <w:color w:val="D0CECE" w:themeColor="background2" w:themeShade="E6"/>
+                <w:lang w:eastAsia="ko-KR"/>
+              </w:rPr>
+              <w:t>@</w:t>
+            </w:r>
+            <w:r>
+              <w:rPr>
+                <w:rFonts w:eastAsiaTheme="minorEastAsia"/>
+                <w:color w:val="D0CECE" w:themeColor="background2" w:themeShade="E6"/>
+                <w:lang w:eastAsia="ko-KR"/>
+              </w:rPr>
+              <w:t>TESTTIME_AG</w:t>
+            </w:r>
+          </w:p>
+        </w:tc>
+        <w:tc>
+          <w:tcPr>
+            <w:tcW w:w="2254" w:type="dxa"/>
+            <w:vAlign w:val="center"/>
+          </w:tcPr>
+          <w:p>
+            <w:pPr>
+              <w:jc w:val="center"/>
+            </w:pPr>
+          </w:p>
+        </w:tc>
+        <w:tc>
+          <w:tcPr>
+            <w:tcW w:w="2254" w:type="dxa"/>
+            <w:vAlign w:val="center"/>
+          </w:tcPr>
+          <w:p>
+            <w:pPr>
+              <w:jc w:val="center"/>
+              <w:rPr>
+                <w:rFonts w:eastAsiaTheme="minorEastAsia"/>
+                <w:lang w:eastAsia="ko-KR"/>
+              </w:rPr>
+            </w:pPr>
+            <w:r>
+              <w:rPr>
+                <w:rFonts w:eastAsiaTheme="minorEastAsia" w:hint="eastAsia"/>
+                <w:lang w:eastAsia="ko-KR"/>
+              </w:rPr>
+              <w:t>@</w:t>
+            </w:r>
+            <w:r>
+              <w:rPr>
+                <w:rFonts w:eastAsiaTheme="minorEastAsia"/>
+                <w:lang w:eastAsia="ko-KR"/>
+              </w:rPr>
+              <w:t>TEST_AG</w:t>
+            </w:r>
+          </w:p>
+        </w:tc>
+        <w:tc>
+          <w:tcPr>
+            <w:tcW w:w="2254" w:type="dxa"/>
+            <w:vAlign w:val="center"/>
+          </w:tcPr>
+          <w:p>
+            <w:pPr>
+              <w:rPr>
+                <w:rFonts w:asciiTheme="minorEastAsia" w:eastAsia="맑은 고딕" w:hAnsiTheme="minorEastAsia"/>
+                <w:color w:val="D0CECE" w:themeColor="background2" w:themeShade="E6"/>
+                <w:szCs w:val="21"/>
+                <w:lang w:eastAsia="ko-KR"/>
+              </w:rPr>
+            </w:pPr>
+            <w:r>
+              <w:rPr>
+                <w:rFonts w:asciiTheme="minorEastAsia" w:eastAsia="맑은 고딕" w:hAnsiTheme="minorEastAsia" w:hint="eastAsia"/>
+                <w:color w:val="D0CECE" w:themeColor="background2" w:themeShade="E6"/>
+                <w:szCs w:val="21"/>
+                <w:lang w:eastAsia="ko-KR"/>
+              </w:rPr>
+              <w:t>@</w:t>
+            </w:r>
+            <w:r>
+              <w:rPr>
+                <w:rFonts w:asciiTheme="minorEastAsia" w:eastAsia="맑은 고딕" w:hAnsiTheme="minorEastAsia"/>
+                <w:color w:val="D0CECE" w:themeColor="background2" w:themeShade="E6"/>
+                <w:szCs w:val="21"/>
+                <w:lang w:eastAsia="ko-KR"/>
+              </w:rPr>
+              <w:t>TESTTIME_DR</w:t>
+            </w:r>
+          </w:p>
+          <w:p>
+            <w:pPr>
+              <w:rPr>
+                <w:rFonts w:asciiTheme="minorEastAsia" w:eastAsia="맑은 고딕" w:hAnsiTheme="minorEastAsia"/>
+                <w:color w:val="D0CECE" w:themeColor="background2" w:themeShade="E6"/>
+                <w:szCs w:val="21"/>
+                <w:lang w:eastAsia="ko-KR"/>
+              </w:rPr>
+            </w:pPr>
+          </w:p>
+          <w:p>
+            <w:pPr>
+              <w:rPr>
+                <w:rFonts w:asciiTheme="minorEastAsia" w:eastAsia="맑은 고딕" w:hAnsiTheme="minorEastAsia"/>
+                <w:color w:val="D0CECE" w:themeColor="background2" w:themeShade="E6"/>
+                <w:szCs w:val="21"/>
+                <w:lang w:eastAsia="ko-KR"/>
+              </w:rPr>
+            </w:pPr>
+            <w:r>
+              <w:rPr>
+                <w:rFonts w:asciiTheme="minorEastAsia" w:eastAsia="맑은 고딕" w:hAnsiTheme="minorEastAsia" w:hint="eastAsia"/>
+                <w:color w:val="D0CECE" w:themeColor="background2" w:themeShade="E6"/>
+                <w:szCs w:val="21"/>
+                <w:lang w:eastAsia="ko-KR"/>
+              </w:rPr>
+              <w:t>@</w:t>
+            </w:r>
+            <w:r>
+              <w:rPr>
+                <w:rFonts w:asciiTheme="minorEastAsia" w:eastAsia="맑은 고딕" w:hAnsiTheme="minorEastAsia"/>
+                <w:color w:val="D0CECE" w:themeColor="background2" w:themeShade="E6"/>
+                <w:szCs w:val="21"/>
+                <w:lang w:eastAsia="ko-KR"/>
+              </w:rPr>
+              <w:t>TESTTIME_PA</w:t>
+            </w:r>
+          </w:p>
+          <w:p>
+            <w:pPr>
+              <w:rPr>
+                <w:rFonts w:asciiTheme="minorEastAsia" w:eastAsia="맑은 고딕" w:hAnsiTheme="minorEastAsia"/>
+                <w:color w:val="D0CECE" w:themeColor="background2" w:themeShade="E6"/>
+                <w:szCs w:val="21"/>
+                <w:lang w:eastAsia="ko-KR"/>
+              </w:rPr>
+            </w:pPr>
+          </w:p>
+          <w:p>
+            <w:pPr>
+              <w:rPr>
+                <w:rFonts w:eastAsiaTheme="minorEastAsia"/>
+                <w:lang w:eastAsia="ko-KR"/>
+              </w:rPr>
+            </w:pPr>
+            <w:r>
+              <w:rPr>
+                <w:rFonts w:asciiTheme="minorEastAsia" w:eastAsia="맑은 고딕" w:hAnsiTheme="minorEastAsia" w:hint="eastAsia"/>
+                <w:color w:val="D0CECE" w:themeColor="background2" w:themeShade="E6"/>
+                <w:szCs w:val="21"/>
+                <w:lang w:eastAsia="ko-KR"/>
+              </w:rPr>
+              <w:t>@</w:t>
+            </w:r>
+            <w:r>
+              <w:rPr>
+                <w:rFonts w:asciiTheme="minorEastAsia" w:eastAsia="맑은 고딕" w:hAnsiTheme="minorEastAsia"/>
+                <w:color w:val="D0CECE" w:themeColor="background2" w:themeShade="E6"/>
+                <w:szCs w:val="21"/>
+                <w:lang w:eastAsia="ko-KR"/>
+              </w:rPr>
+              <w:t>TESTTIME_</w:t>
+            </w:r>
+            <w:r>
+              <w:rPr>
+                <w:rFonts w:asciiTheme="minorEastAsia" w:eastAsia="맑은 고딕" w:hAnsiTheme="minorEastAsia"/>
+                <w:color w:val="D0CECE" w:themeColor="background2" w:themeShade="E6"/>
+                <w:szCs w:val="21"/>
+                <w:lang w:eastAsia="ko-KR"/>
+              </w:rPr>
+              <w:t>AG</w:t>
+            </w:r>
+          </w:p>
+        </w:tc>
+      </w:tr>
+    </w:tbl>
+    <w:p>
+      <w:r>
+        <w:rPr>
+          <w:noProof/>
+        </w:rPr>
+        <mc:AlternateContent>
+          <mc:Choice Requires="wps">
+            <w:drawing>
+              <wp:anchor distT="0" distB="0" distL="114300" distR="114300" simplePos="0" relativeHeight="251672576" behindDoc="0" locked="0" layoutInCell="1" allowOverlap="1" wp14:anchorId="64B04EC8" wp14:editId="5ACB2E30">
+                <wp:simplePos x="0" y="0"/>
+                <wp:positionH relativeFrom="column">
+                  <wp:posOffset>1485900</wp:posOffset>
+                </wp:positionH>
+                <wp:positionV relativeFrom="paragraph">
+                  <wp:posOffset>520065</wp:posOffset>
+                </wp:positionV>
+                <wp:extent cx="1133475" cy="600075"/>
+                <wp:effectExtent l="0" t="0" r="9525" b="9525"/>
+                <wp:wrapNone/>
+                <wp:docPr id="6" name="Text Box 6"/>
+                <wp:cNvGraphicFramePr/>
+                <a:graphic xmlns:a="http://schemas.openxmlformats.org/drawingml/2006/main">
+                  <a:graphicData uri="http://schemas.microsoft.com/office/word/2010/wordprocessingShape">
+                    <wps:wsp>
+                      <wps:cNvSpPr txBox="1"/>
+                      <wps:spPr>
+                        <a:xfrm>
+                          <a:off x="0" y="0"/>
+                          <a:ext cx="1133475" cy="600075"/>
+                        </a:xfrm>
+                        <a:prstGeom prst="rect">
+                          <a:avLst/>
+                        </a:prstGeom>
+                        <a:solidFill>
+                          <a:schemeClr val="accent4">
+                            <a:lumMod val="20000"/>
+                            <a:lumOff val="80000"/>
+                          </a:schemeClr>
+                        </a:solidFill>
+                        <a:ln w="6350">
+                          <a:noFill/>
+                        </a:ln>
+                      </wps:spPr>
+                      <wps:txbx>
+                        <w:txbxContent>
+                          <w:p>
+                            <w:pPr>
+                              <w:jc w:val="center"/>
+                            </w:pPr>
+                            <w:r>
+                              <w:rPr>
+                                <w:rFonts w:asciiTheme="minorEastAsia" w:eastAsia="맑은 고딕" w:hAnsiTheme="minorEastAsia"/>
+                                <w:szCs w:val="21"/>
+                                <w:lang w:eastAsia="ko-KR"/>
+                              </w:rPr>
+                              <w:t>@TEST_AG</w:t>
+                            </w:r>
+                          </w:p>
+                        </w:txbxContent>
+                      </wps:txbx>
+                      <wps:bodyPr rot="0" spcFirstLastPara="0" vertOverflow="overflow" horzOverflow="overflow" vert="horz" wrap="square" lIns="91440" tIns="45720" rIns="91440" bIns="45720" numCol="1" spcCol="0" rtlCol="0" fromWordArt="0" anchor="ctr" anchorCtr="0" forceAA="0" compatLnSpc="1">
+                        <a:prstTxWarp prst="textNoShape">
+                          <a:avLst/>
+                        </a:prstTxWarp>
+                        <a:noAutofit/>
+                      </wps:bodyPr>
+                    </wps:wsp>
+                  </a:graphicData>
+                </a:graphic>
+              </wp:anchor>
+            </w:drawing>
+          </mc:Choice>
+          <mc:Fallback>
+            <w:pict>
+              <v:shape w14:anchorId="64B04EC8" id="Text Box 6" o:spid="_x0000_s1027" type="#_x0000_t202" style="position:absolute;left:0;text-align:left;margin-left:117pt;margin-top:40.95pt;width:89.25pt;height:47.25pt;z-index:251672576;visibility:visible;mso-wrap-style:square;mso-wrap-distance-left:9pt;mso-wrap-distance-top:0;mso-wrap-distance-right:9pt;mso-wrap-distance-bottom:0;mso-position-horizontal:absolute;mso-position-horizontal-relative:text;mso-position-vertical:absolute;mso-position-vertical-relative:text;v-text-anchor:middle" o:gfxdata="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" fillcolor="#fff2cc [663]" stroked="f" strokeweight=".5pt">
+                <v:textbox>
+                  <w:txbxContent>
+                    <w:p>
+                      <w:pPr>
+                        <w:jc w:val="center"/>
+                      </w:pPr>
+                      <w:r>
+                        <w:rPr>
+                          <w:rFonts w:asciiTheme="minorEastAsia" w:eastAsia="맑은 고딕" w:hAnsiTheme="minorEastAsia"/>
+                          <w:szCs w:val="21"/>
+                          <w:lang w:eastAsia="ko-KR"/>
+                        </w:rPr>
+                        <w:t>@TEST_AG</w:t>
+                      </w:r>
+                    </w:p>
+                  </w:txbxContent>
+                </v:textbox>
+              </v:shape>
+            </w:pict>
+          </mc:Fallback>
+        </mc:AlternateContent>
+      </w:r>
+    </w:p>
+    <w:p>
+      <w:pPr>
+        <w:widowControl/>
+        <w:spacing w:after="160" w:line="259" w:lineRule="auto"/>
+        <w:rPr>
+          <w:rFonts w:asciiTheme="minorEastAsia" w:hAnsiTheme="minorEastAsia" w:hint="eastAsia"/>
           <w:szCs w:val="21"/>
         </w:rPr>
       </w:pPr>
@@ -2341,6 +5683,44 @@
     </w:sectPr>
   </w:body>
 </w:document>
+</file>
+
+<file path=word/endnotes.xml><?xml version="1.0" encoding="utf-8"?>
+<w:endnotes xmlns:wpc="http://schemas.microsoft.com/office/word/2010/wordprocessingCanvas" xmlns:cx="http://schemas.microsoft.com/office/drawing/2014/chartex" xmlns:cx1="http://schemas.microsoft.com/office/drawing/2015/9/8/chartex" xmlns:cx2="http://schemas.microsoft.com/office/drawing/2015/10/21/chartex" xmlns:cx3="http://schemas.microsoft.com/office/drawing/2016/5/9/chartex" xmlns:cx4="http://schemas.microsoft.com/office/drawing/2016/5/10/chartex" xmlns:cx5="http://schemas.microsoft.com/office/drawing/2016/5/11/chartex" xmlns:cx6="http://schemas.microsoft.com/office/drawing/2016/5/12/chartex" xmlns:cx7="http://schemas.microsoft.com/office/drawing/2016/5/13/chartex" xmlns:cx8="http://schemas.microsoft.com/office/drawing/2016/5/14/chartex" xmlns:mc="http://schemas.openxmlformats.org/markup-compatibility/2006" xmlns:aink="http://schemas.microsoft.com/office/drawing/2016/ink" xmlns:am3d="http://schemas.microsoft.com/office/drawing/2017/model3d" xmlns:o="urn:schemas-microsoft-com:office:office" xmlns:r="http://schemas.openxmlformats.org/officeDocument/2006/relationships" xmlns:m="http://schemas.openxmlformats.org/officeDocument/2006/math" xmlns:v="urn:schemas-microsoft-com:vml" xmlns:wp14="http://schemas.microsoft.com/office/word/2010/wordprocessingDrawing" xmlns:wp="http://schemas.openxmlformats.org/drawingml/2006/wordprocessingDrawing" xmlns:w10="urn:schemas-microsoft-com:office:word" xmlns:w="http://schemas.openxmlformats.org/wordprocessingml/2006/main" xmlns:w14="http://schemas.microsoft.com/office/word/2010/wordml" xmlns:w15="http://schemas.microsoft.com/office/word/2012/wordml" xmlns:w16cex="http://schemas.microsoft.com/office/word/2018/wordml/cex" xmlns:w16cid="http://schemas.microsoft.com/office/word/2016/wordml/cid" xmlns:w16="http://schemas.microsoft.com/office/word/2018/wordml" xmlns:w16sdtdh="http://schemas.microsoft.com/office/word/2020/wordml/sdtdatahash" xmlns:w16se="http://schemas.microsoft.com/office/word/2015/wordml/symex" xmlns:wpg="http://schemas.microsoft.com/office/word/2010/wordprocessingGroup" xmlns:wpi="http://schemas.microsoft.com/office/word/2010/wordprocessingInk" xmlns:wne="http://schemas.microsoft.com/office/word/2006/wordml" xmlns:wps="http://schemas.microsoft.com/office/word/2010/wordprocessingShape" mc:Ignorable="w14 w15 w16se w16cid w16 w16cex w16sdtdh wp14">
+  <w:endnote w:type="separator" w:id="-1">
+    <w:p>
+      <w:r>
+        <w:separator/>
+      </w:r>
+    </w:p>
+  </w:endnote>
+  <w:endnote w:type="continuationSeparator" w:id="0">
+    <w:p>
+      <w:r>
+        <w:continuationSeparator/>
+      </w:r>
+    </w:p>
+  </w:endnote>
+</w:endnotes>
+</file>
+
+<file path=word/footnotes.xml><?xml version="1.0" encoding="utf-8"?>
+<w:footnotes xmlns:wpc="http://schemas.microsoft.com/office/word/2010/wordprocessingCanvas" xmlns:cx="http://schemas.microsoft.com/office/drawing/2014/chartex" xmlns:cx1="http://schemas.microsoft.com/office/drawing/2015/9/8/chartex" xmlns:cx2="http://schemas.microsoft.com/office/drawing/2015/10/21/chartex" xmlns:cx3="http://schemas.microsoft.com/office/drawing/2016/5/9/chartex" xmlns:cx4="http://schemas.microsoft.com/office/drawing/2016/5/10/chartex" xmlns:cx5="http://schemas.microsoft.com/office/drawing/2016/5/11/chartex" xmlns:cx6="http://schemas.microsoft.com/office/drawing/2016/5/12/chartex" xmlns:cx7="http://schemas.microsoft.com/office/drawing/2016/5/13/chartex" xmlns:cx8="http://schemas.microsoft.com/office/drawing/2016/5/14/chartex" xmlns:mc="http://schemas.openxmlformats.org/markup-compatibility/2006" xmlns:aink="http://schemas.microsoft.com/office/drawing/2016/ink" xmlns:am3d="http://schemas.microsoft.com/office/drawing/2017/model3d" xmlns:o="urn:schemas-microsoft-com:office:office" xmlns:r="http://schemas.openxmlformats.org/officeDocument/2006/relationships" xmlns:m="http://schemas.openxmlformats.org/officeDocument/2006/math" xmlns:v="urn:schemas-microsoft-com:vml" xmlns:wp14="http://schemas.microsoft.com/office/word/2010/wordprocessingDrawing" xmlns:wp="http://schemas.openxmlformats.org/drawingml/2006/wordprocessingDrawing" xmlns:w10="urn:schemas-microsoft-com:office:word" xmlns:w="http://schemas.openxmlformats.org/wordprocessingml/2006/main" xmlns:w14="http://schemas.microsoft.com/office/word/2010/wordml" xmlns:w15="http://schemas.microsoft.com/office/word/2012/wordml" xmlns:w16cex="http://schemas.microsoft.com/office/word/2018/wordml/cex" xmlns:w16cid="http://schemas.microsoft.com/office/word/2016/wordml/cid" xmlns:w16="http://schemas.microsoft.com/office/word/2018/wordml" xmlns:w16sdtdh="http://schemas.microsoft.com/office/word/2020/wordml/sdtdatahash" xmlns:w16se="http://schemas.microsoft.com/office/word/2015/wordml/symex" xmlns:wpg="http://schemas.microsoft.com/office/word/2010/wordprocessingGroup" xmlns:wpi="http://schemas.microsoft.com/office/word/2010/wordprocessingInk" xmlns:wne="http://schemas.microsoft.com/office/word/2006/wordml" xmlns:wps="http://schemas.microsoft.com/office/word/2010/wordprocessingShape" mc:Ignorable="w14 w15 w16se w16cid w16 w16cex w16sdtdh wp14">
+  <w:footnote w:type="separator" w:id="-1">
+    <w:p>
+      <w:r>
+        <w:separator/>
+      </w:r>
+    </w:p>
+  </w:footnote>
+  <w:footnote w:type="continuationSeparator" w:id="0">
+    <w:p>
+      <w:r>
+        <w:continuationSeparator/>
+      </w:r>
+    </w:p>
+  </w:footnote>
+</w:footnotes>
 </file>
 
 <file path=word/styles.xml><?xml version="1.0" encoding="utf-8"?>
@@ -2860,6 +6240,60 @@
       <w:lang w:eastAsia="ja-JP"/>
     </w:rPr>
   </w:style>
+  <w:style w:type="paragraph" w:styleId="a7">
+    <w:name w:val="header"/>
+    <w:basedOn w:val="a"/>
+    <w:link w:val="Char0"/>
+    <w:uiPriority w:val="99"/>
+    <w:unhideWhenUsed/>
+    <w:rsid w:val="00AD5E5C"/>
+    <w:pPr>
+      <w:tabs>
+        <w:tab w:val="center" w:pos="4513"/>
+        <w:tab w:val="right" w:pos="9026"/>
+      </w:tabs>
+      <w:snapToGrid w:val="0"/>
+    </w:pPr>
+  </w:style>
+  <w:style w:type="character" w:customStyle="1" w:styleId="Char0">
+    <w:name w:val="머리글 Char"/>
+    <w:basedOn w:val="a0"/>
+    <w:link w:val="a7"/>
+    <w:uiPriority w:val="99"/>
+    <w:rsid w:val="00AD5E5C"/>
+    <w:rPr>
+      <w:rFonts w:ascii="Yu Mincho" w:eastAsia="Yu Mincho" w:hAnsi="Yu Mincho" w:cs="Yu Mincho"/>
+      <w:szCs w:val="20"/>
+      <w:lang w:eastAsia="ja-JP"/>
+    </w:rPr>
+  </w:style>
+  <w:style w:type="paragraph" w:styleId="a8">
+    <w:name w:val="footer"/>
+    <w:basedOn w:val="a"/>
+    <w:link w:val="Char1"/>
+    <w:uiPriority w:val="99"/>
+    <w:unhideWhenUsed/>
+    <w:rsid w:val="00AD5E5C"/>
+    <w:pPr>
+      <w:tabs>
+        <w:tab w:val="center" w:pos="4513"/>
+        <w:tab w:val="right" w:pos="9026"/>
+      </w:tabs>
+      <w:snapToGrid w:val="0"/>
+    </w:pPr>
+  </w:style>
+  <w:style w:type="character" w:customStyle="1" w:styleId="Char1">
+    <w:name w:val="바닥글 Char"/>
+    <w:basedOn w:val="a0"/>
+    <w:link w:val="a8"/>
+    <w:uiPriority w:val="99"/>
+    <w:rsid w:val="00AD5E5C"/>
+    <w:rPr>
+      <w:rFonts w:ascii="Yu Mincho" w:eastAsia="Yu Mincho" w:hAnsi="Yu Mincho" w:cs="Yu Mincho"/>
+      <w:szCs w:val="20"/>
+      <w:lang w:eastAsia="ja-JP"/>
+    </w:rPr>
+  </w:style>
 </w:styles>
 </file>
 

</xml_diff>